<commit_message>
Increased the line spacing before Publication part
</commit_message>
<xml_diff>
--- a/ADITYA V KALLAPPA.docx
+++ b/ADITYA V KALLAPPA.docx
@@ -883,11 +883,24 @@
           <w:szCs w:val="20"/>
           <w:lang w:val="en-IN" w:eastAsia="en-IN"/>
         </w:rPr>
-        <w:t>) on Krutrim-2 LLM using curated high-quality English and Indic datasets, incorporating domain adaptation and task-specific optimizations. The model delivers best-in-class performance on Indic tasks, surpassing models 5-10</w:t>
-      </w:r>
-      <w:r>
-        <w:rPr>
-          <w:rFonts w:ascii="Times New Roman" w:eastAsia="Times New Roman" w:hAnsi="Times New Roman" w:cs="Times New Roman"/>
+        <w:t xml:space="preserve">) on Krutrim-2 LLM using curated high-quality English and Indic datasets, incorporating domain adaptation and task-specific optimizations. The model delivers best-in-class performance on Indic tasks, surpassing models </w:t>
+      </w:r>
+      <w:r>
+        <w:rPr>
+          <w:rFonts w:ascii="Times New Roman" w:eastAsia="Times New Roman" w:hAnsi="Times New Roman" w:cs="Times New Roman"/>
+          <w:b/>
+          <w:bCs/>
+          <w:color w:val="auto"/>
+          <w:szCs w:val="20"/>
+          <w:lang w:val="en-IN" w:eastAsia="en-IN"/>
+        </w:rPr>
+        <w:t>5-10</w:t>
+      </w:r>
+      <w:r>
+        <w:rPr>
+          <w:rFonts w:ascii="Times New Roman" w:eastAsia="Times New Roman" w:hAnsi="Times New Roman" w:cs="Times New Roman"/>
+          <w:b/>
+          <w:bCs/>
           <w:color w:val="auto"/>
           <w:szCs w:val="20"/>
           <w:lang w:val="en-IN" w:eastAsia="en-IN"/>
@@ -2149,6 +2162,30 @@
         </w:rPr>
         <w:t xml:space="preserve"> using YOLOv5</w:t>
       </w:r>
+    </w:p>
+    <w:p>
+      <w:pPr>
+        <w:pStyle w:val="ListParagraph"/>
+        <w:pBdr>
+          <w:top w:val="nil"/>
+          <w:left w:val="nil"/>
+          <w:bottom w:val="nil"/>
+          <w:right w:val="nil"/>
+          <w:between w:val="nil"/>
+        </w:pBdr>
+        <w:tabs>
+          <w:tab w:val="center" w:pos="4513"/>
+          <w:tab w:val="right" w:pos="9026"/>
+        </w:tabs>
+        <w:spacing w:line="240" w:lineRule="auto"/>
+        <w:ind w:left="198"/>
+        <w:rPr>
+          <w:rFonts w:ascii="Times New Roman" w:eastAsia="Times New Roman" w:hAnsi="Times New Roman" w:cs="Times New Roman"/>
+          <w:b/>
+          <w:sz w:val="8"/>
+          <w:szCs w:val="8"/>
+        </w:rPr>
+      </w:pPr>
     </w:p>
     <w:p>
       <w:pPr>
@@ -4799,7 +4836,7 @@
   <w:style w:type="paragraph" w:default="1" w:styleId="Normal">
     <w:name w:val="Normal"/>
     <w:qFormat/>
-    <w:rsid w:val="00AC0988"/>
+    <w:rsid w:val="003F785B"/>
     <w:rPr>
       <w:rFonts w:ascii="Calibri" w:eastAsia="Calibri" w:hAnsi="Calibri" w:cs="Calibri"/>
       <w:kern w:val="0"/>

</xml_diff>

<commit_message>
Updated this: Realigned Bulltes in Addtiional Details Section
</commit_message>
<xml_diff>
--- a/ADITYA V KALLAPPA.docx
+++ b/ADITYA V KALLAPPA.docx
@@ -579,16 +579,7 @@
           <w:sz w:val="20"/>
           <w:szCs w:val="20"/>
         </w:rPr>
-        <w:t>Data Scientist 2</w:t>
-      </w:r>
-      <w:r>
-        <w:rPr>
-          <w:rFonts w:ascii="Times New Roman" w:eastAsia="Times New Roman" w:hAnsi="Times New Roman" w:cs="Times New Roman"/>
-          <w:b/>
-          <w:sz w:val="20"/>
-          <w:szCs w:val="20"/>
-        </w:rPr>
-        <w:t xml:space="preserve">, </w:t>
+        <w:t xml:space="preserve">Data Scientist 2, </w:t>
       </w:r>
       <w:proofErr w:type="spellStart"/>
       <w:r>
@@ -706,16 +697,7 @@
           <w:szCs w:val="20"/>
           <w:lang w:val="en-IN" w:eastAsia="en-IN"/>
         </w:rPr>
-        <w:t xml:space="preserve"> </w:t>
-      </w:r>
-      <w:r>
-        <w:rPr>
-          <w:rFonts w:ascii="Times New Roman" w:eastAsia="Times New Roman" w:hAnsi="Times New Roman" w:cs="Times New Roman"/>
-          <w:color w:val="auto"/>
-          <w:szCs w:val="20"/>
-          <w:lang w:val="en-IN" w:eastAsia="en-IN"/>
-        </w:rPr>
-        <w:t>[</w:t>
+        <w:t xml:space="preserve"> [</w:t>
       </w:r>
       <w:proofErr w:type="spellStart"/>
       <w:r>
@@ -814,18 +796,7 @@
           <w:szCs w:val="20"/>
           <w:lang w:val="en-IN" w:eastAsia="en-IN"/>
         </w:rPr>
-        <w:t>Synthetic Data &amp; SFT</w:t>
-      </w:r>
-      <w:r>
-        <w:rPr>
-          <w:rFonts w:ascii="Times New Roman" w:eastAsia="Times New Roman" w:hAnsi="Times New Roman" w:cs="Times New Roman"/>
-          <w:b/>
-          <w:bCs/>
-          <w:color w:val="auto"/>
-          <w:szCs w:val="20"/>
-          <w:lang w:val="en-IN" w:eastAsia="en-IN"/>
-        </w:rPr>
-        <w:t>:</w:t>
+        <w:t>Synthetic Data &amp; SFT:</w:t>
       </w:r>
       <w:r>
         <w:rPr>
@@ -914,16 +885,7 @@
           <w:szCs w:val="20"/>
           <w:lang w:val="en-IN" w:eastAsia="en-IN"/>
         </w:rPr>
-        <w:t xml:space="preserve"> its size in fluency, accuracy, and generalization</w:t>
-      </w:r>
-      <w:r>
-        <w:rPr>
-          <w:rFonts w:ascii="Times New Roman" w:eastAsia="Times New Roman" w:hAnsi="Times New Roman" w:cs="Times New Roman"/>
-          <w:color w:val="auto"/>
-          <w:szCs w:val="20"/>
-          <w:lang w:val="en-IN" w:eastAsia="en-IN"/>
-        </w:rPr>
-        <w:t xml:space="preserve"> </w:t>
+        <w:t xml:space="preserve"> its size in fluency, accuracy, and generalization </w:t>
       </w:r>
       <w:r>
         <w:rPr>
@@ -978,18 +940,7 @@
           <w:szCs w:val="20"/>
           <w:lang w:val="en-IN" w:eastAsia="en-IN"/>
         </w:rPr>
-        <w:t>Alignment &amp; Preference Optimization</w:t>
-      </w:r>
-      <w:r>
-        <w:rPr>
-          <w:rFonts w:ascii="Times New Roman" w:eastAsia="Times New Roman" w:hAnsi="Times New Roman" w:cs="Times New Roman"/>
-          <w:b/>
-          <w:bCs/>
-          <w:color w:val="auto"/>
-          <w:szCs w:val="20"/>
-          <w:lang w:val="en-IN" w:eastAsia="en-IN"/>
-        </w:rPr>
-        <w:t>:</w:t>
+        <w:t>Alignment &amp; Preference Optimization:</w:t>
       </w:r>
       <w:r>
         <w:rPr>
@@ -1098,16 +1049,7 @@
           <w:szCs w:val="20"/>
           <w:lang w:val="en-IN" w:eastAsia="en-IN"/>
         </w:rPr>
-        <w:t>E</w:t>
-      </w:r>
-      <w:r>
-        <w:rPr>
-          <w:rFonts w:ascii="Times New Roman" w:eastAsia="Times New Roman" w:hAnsi="Times New Roman" w:cs="Times New Roman"/>
-          <w:color w:val="auto"/>
-          <w:szCs w:val="20"/>
-          <w:lang w:val="en-IN" w:eastAsia="en-IN"/>
-        </w:rPr>
-        <w:t xml:space="preserve">nhancing model alignment with human preferences and improving Indic reasoning and user satisfaction </w:t>
+        <w:t xml:space="preserve">Enhancing model alignment with human preferences and improving Indic reasoning and user satisfaction </w:t>
       </w:r>
     </w:p>
     <w:p>
@@ -1426,18 +1368,7 @@
           <w:szCs w:val="20"/>
           <w:lang w:val="en-IN" w:eastAsia="en-IN"/>
         </w:rPr>
-        <w:t>Large-Scale Data Processing</w:t>
-      </w:r>
-      <w:r>
-        <w:rPr>
-          <w:rFonts w:ascii="Times New Roman" w:eastAsia="Times New Roman" w:hAnsi="Times New Roman" w:cs="Times New Roman"/>
-          <w:b/>
-          <w:bCs/>
-          <w:color w:val="auto"/>
-          <w:szCs w:val="20"/>
-          <w:lang w:val="en-IN" w:eastAsia="en-IN"/>
-        </w:rPr>
-        <w:t>:</w:t>
+        <w:t>Large-Scale Data Processing:</w:t>
       </w:r>
       <w:r>
         <w:rPr>
@@ -1888,15 +1819,7 @@
           <w:color w:val="000000"/>
           <w:szCs w:val="20"/>
         </w:rPr>
-        <w:t>:</w:t>
-      </w:r>
-      <w:r>
-        <w:rPr>
-          <w:rFonts w:ascii="Times New Roman" w:eastAsia="Times New Roman" w:hAnsi="Times New Roman" w:cs="Times New Roman"/>
-          <w:color w:val="000000"/>
-          <w:szCs w:val="20"/>
-        </w:rPr>
-        <w:t xml:space="preserve"> </w:t>
+        <w:t xml:space="preserve">: </w:t>
       </w:r>
       <w:r>
         <w:rPr>
@@ -2014,15 +1937,7 @@
           <w:color w:val="000000"/>
           <w:szCs w:val="20"/>
         </w:rPr>
-        <w:t xml:space="preserve">: Built a detection system </w:t>
-      </w:r>
-      <w:r>
-        <w:rPr>
-          <w:rFonts w:ascii="Times New Roman" w:eastAsia="Times New Roman" w:hAnsi="Times New Roman" w:cs="Times New Roman"/>
-          <w:color w:val="000000"/>
-          <w:szCs w:val="20"/>
-        </w:rPr>
-        <w:t>with a custom</w:t>
+        <w:t>: Built a detection system with a custom</w:t>
       </w:r>
       <w:r>
         <w:rPr>
@@ -2058,15 +1973,7 @@
           <w:color w:val="000000"/>
           <w:szCs w:val="20"/>
         </w:rPr>
-        <w:t xml:space="preserve"> architecture </w:t>
-      </w:r>
-      <w:r>
-        <w:rPr>
-          <w:rFonts w:ascii="Times New Roman" w:eastAsia="Times New Roman" w:hAnsi="Times New Roman" w:cs="Times New Roman"/>
-          <w:color w:val="000000"/>
-          <w:szCs w:val="20"/>
-        </w:rPr>
-        <w:t xml:space="preserve">achieving </w:t>
+        <w:t xml:space="preserve"> architecture achieving </w:t>
       </w:r>
       <w:r>
         <w:rPr>
@@ -2409,25 +2316,7 @@
             <w:sz w:val="20"/>
             <w:szCs w:val="20"/>
           </w:rPr>
-          <w:t xml:space="preserve"> </w:t>
-        </w:r>
-        <w:r>
-          <w:rPr>
-            <w:rStyle w:val="Hyperlink"/>
-            <w:rFonts w:ascii="Times New Roman" w:eastAsia="Times New Roman" w:hAnsi="Times New Roman" w:cs="Times New Roman"/>
-            <w:sz w:val="20"/>
-            <w:szCs w:val="20"/>
-          </w:rPr>
-          <w:t>R</w:t>
-        </w:r>
-        <w:r>
-          <w:rPr>
-            <w:rStyle w:val="Hyperlink"/>
-            <w:rFonts w:ascii="Times New Roman" w:eastAsia="Times New Roman" w:hAnsi="Times New Roman" w:cs="Times New Roman"/>
-            <w:sz w:val="20"/>
-            <w:szCs w:val="20"/>
-          </w:rPr>
-          <w:t>eport</w:t>
+          <w:t xml:space="preserve"> Report</w:t>
         </w:r>
       </w:hyperlink>
     </w:p>
@@ -2745,30 +2634,37 @@
         <w:pStyle w:val="ListParagraph"/>
         <w:numPr>
           <w:ilvl w:val="0"/>
-          <w:numId w:val="3"/>
+          <w:numId w:val="13"/>
         </w:numPr>
         <w:rPr>
           <w:rFonts w:ascii="Times New Roman" w:eastAsia="Times New Roman" w:hAnsi="Times New Roman" w:cs="Times New Roman"/>
           <w:color w:val="000000"/>
           <w:szCs w:val="20"/>
-          <w:lang w:val="en-IN" w:eastAsia="en-IN"/>
-        </w:rPr>
-      </w:pPr>
-      <w:r>
-        <w:rPr>
-          <w:rFonts w:ascii="Times New Roman" w:eastAsia="Times New Roman" w:hAnsi="Times New Roman" w:cs="Times New Roman"/>
-          <w:color w:val="000000"/>
-          <w:szCs w:val="20"/>
-          <w:lang w:val="en-IN" w:eastAsia="en-IN"/>
-        </w:rPr>
-        <w:t xml:space="preserve">Early IT Experience: </w:t>
-      </w:r>
-      <w:r>
-        <w:rPr>
-          <w:rFonts w:ascii="Times New Roman" w:eastAsia="Times New Roman" w:hAnsi="Times New Roman" w:cs="Times New Roman"/>
-          <w:color w:val="000000"/>
-          <w:szCs w:val="20"/>
-          <w:lang w:val="en-IN" w:eastAsia="en-IN"/>
+        </w:rPr>
+      </w:pPr>
+      <w:r>
+        <w:rPr>
+          <w:rFonts w:ascii="Times New Roman" w:eastAsia="Times New Roman" w:hAnsi="Times New Roman" w:cs="Times New Roman"/>
+          <w:b/>
+          <w:bCs/>
+          <w:color w:val="000000"/>
+          <w:szCs w:val="20"/>
+        </w:rPr>
+        <w:t>Early IT Experience:</w:t>
+      </w:r>
+      <w:r>
+        <w:rPr>
+          <w:rFonts w:ascii="Times New Roman" w:eastAsia="Times New Roman" w:hAnsi="Times New Roman" w:cs="Times New Roman"/>
+          <w:color w:val="000000"/>
+          <w:szCs w:val="20"/>
+        </w:rPr>
+        <w:t xml:space="preserve"> </w:t>
+      </w:r>
+      <w:r>
+        <w:rPr>
+          <w:rFonts w:ascii="Times New Roman" w:eastAsia="Times New Roman" w:hAnsi="Times New Roman" w:cs="Times New Roman"/>
+          <w:color w:val="000000"/>
+          <w:szCs w:val="20"/>
         </w:rPr>
         <w:t xml:space="preserve">Gained hands-on experience at </w:t>
       </w:r>
@@ -2779,7 +2675,6 @@
           <w:bCs/>
           <w:color w:val="000000"/>
           <w:szCs w:val="20"/>
-          <w:lang w:val="en-IN" w:eastAsia="en-IN"/>
         </w:rPr>
         <w:t>Accenture</w:t>
       </w:r>
@@ -2788,7 +2683,6 @@
           <w:rFonts w:ascii="Times New Roman" w:eastAsia="Times New Roman" w:hAnsi="Times New Roman" w:cs="Times New Roman"/>
           <w:color w:val="000000"/>
           <w:szCs w:val="20"/>
-          <w:lang w:val="en-IN" w:eastAsia="en-IN"/>
         </w:rPr>
         <w:t>, working on IT systems, troubleshooting, and reporting.</w:t>
       </w:r>
@@ -2798,43 +2692,31 @@
         <w:pStyle w:val="ListParagraph"/>
         <w:numPr>
           <w:ilvl w:val="0"/>
-          <w:numId w:val="3"/>
+          <w:numId w:val="13"/>
         </w:numPr>
         <w:rPr>
           <w:rFonts w:ascii="Times New Roman" w:eastAsia="Times New Roman" w:hAnsi="Times New Roman" w:cs="Times New Roman"/>
           <w:color w:val="000000"/>
           <w:szCs w:val="20"/>
-          <w:lang w:val="en-IN" w:eastAsia="en-IN"/>
-        </w:rPr>
-      </w:pPr>
-      <w:r>
-        <w:rPr>
-          <w:rFonts w:ascii="Times New Roman" w:eastAsia="Times New Roman" w:hAnsi="Times New Roman" w:cs="Times New Roman"/>
-          <w:color w:val="000000"/>
-          <w:szCs w:val="20"/>
-          <w:lang w:val="en-IN" w:eastAsia="en-IN"/>
-        </w:rPr>
-        <w:t xml:space="preserve">Personal Interests: Passionate chess enthusiast who enjoys </w:t>
-      </w:r>
-      <w:proofErr w:type="spellStart"/>
-      <w:r>
-        <w:rPr>
-          <w:rFonts w:ascii="Times New Roman" w:eastAsia="Times New Roman" w:hAnsi="Times New Roman" w:cs="Times New Roman"/>
-          <w:color w:val="000000"/>
-          <w:szCs w:val="20"/>
-          <w:lang w:val="en-IN" w:eastAsia="en-IN"/>
-        </w:rPr>
-        <w:t>analyzing</w:t>
-      </w:r>
-      <w:proofErr w:type="spellEnd"/>
-      <w:r>
-        <w:rPr>
-          <w:rFonts w:ascii="Times New Roman" w:eastAsia="Times New Roman" w:hAnsi="Times New Roman" w:cs="Times New Roman"/>
-          <w:color w:val="000000"/>
-          <w:szCs w:val="20"/>
-          <w:lang w:val="en-IN" w:eastAsia="en-IN"/>
-        </w:rPr>
-        <w:t xml:space="preserve"> and following games closely. Deeply interested in history and culture, exploring diverse traditions and historical narratives.</w:t>
+        </w:rPr>
+      </w:pPr>
+      <w:r>
+        <w:rPr>
+          <w:rFonts w:ascii="Times New Roman" w:eastAsia="Times New Roman" w:hAnsi="Times New Roman" w:cs="Times New Roman"/>
+          <w:b/>
+          <w:bCs/>
+          <w:color w:val="000000"/>
+          <w:szCs w:val="20"/>
+        </w:rPr>
+        <w:t>Personal Interests:</w:t>
+      </w:r>
+      <w:r>
+        <w:rPr>
+          <w:rFonts w:ascii="Times New Roman" w:eastAsia="Times New Roman" w:hAnsi="Times New Roman" w:cs="Times New Roman"/>
+          <w:color w:val="000000"/>
+          <w:szCs w:val="20"/>
+        </w:rPr>
+        <w:t xml:space="preserve"> Passionate chess enthusiast who enjoys analyzing and following games closely. Deeply interested in history and culture, exploring diverse traditions and historical narratives.</w:t>
       </w:r>
     </w:p>
     <w:sectPr>
@@ -4974,6 +4856,7 @@
   <w:style w:type="character" w:default="1" w:styleId="DefaultParagraphFont">
     <w:name w:val="Default Paragraph Font"/>
     <w:uiPriority w:val="1"/>
+    <w:semiHidden/>
     <w:unhideWhenUsed/>
   </w:style>
   <w:style w:type="table" w:default="1" w:styleId="TableNormal">

</xml_diff>

<commit_message>
Added Spacing to increase Readability
</commit_message>
<xml_diff>
--- a/ADITYA V KALLAPPA.docx
+++ b/ADITYA V KALLAPPA.docx
@@ -115,6 +115,7 @@
         <w:pBdr>
           <w:bottom w:val="single" w:sz="12" w:space="1" w:color="000000"/>
         </w:pBdr>
+        <w:spacing w:after="120"/>
         <w:rPr>
           <w:rFonts w:ascii="Times New Roman" w:eastAsia="Times New Roman" w:hAnsi="Times New Roman" w:cs="Times New Roman"/>
           <w:b/>
@@ -347,6 +348,7 @@
         <w:pBdr>
           <w:bottom w:val="single" w:sz="12" w:space="1" w:color="000000"/>
         </w:pBdr>
+        <w:spacing w:after="120"/>
         <w:rPr>
           <w:rFonts w:ascii="Times New Roman" w:eastAsia="Times New Roman" w:hAnsi="Times New Roman" w:cs="Times New Roman"/>
           <w:b/>
@@ -545,6 +547,7 @@
         <w:pBdr>
           <w:bottom w:val="single" w:sz="12" w:space="1" w:color="000000"/>
         </w:pBdr>
+        <w:spacing w:after="120"/>
         <w:rPr>
           <w:rFonts w:ascii="Times New Roman" w:eastAsia="Times New Roman" w:hAnsi="Times New Roman" w:cs="Times New Roman"/>
           <w:b/>
@@ -1054,7 +1057,7 @@
     </w:p>
     <w:p>
       <w:pPr>
-        <w:spacing w:after="0"/>
+        <w:spacing w:before="80" w:after="0"/>
         <w:rPr>
           <w:rFonts w:ascii="Times New Roman" w:eastAsia="Times New Roman" w:hAnsi="Times New Roman" w:cs="Times New Roman"/>
           <w:b/>
@@ -1624,7 +1627,7 @@
     </w:p>
     <w:p>
       <w:pPr>
-        <w:spacing w:after="0"/>
+        <w:spacing w:before="80" w:after="0"/>
         <w:rPr>
           <w:rFonts w:ascii="Times New Roman" w:eastAsia="Times New Roman" w:hAnsi="Times New Roman" w:cs="Times New Roman"/>
           <w:b/>
@@ -2072,33 +2075,10 @@
     </w:p>
     <w:p>
       <w:pPr>
-        <w:pStyle w:val="ListParagraph"/>
-        <w:pBdr>
-          <w:top w:val="nil"/>
-          <w:left w:val="nil"/>
-          <w:bottom w:val="nil"/>
-          <w:right w:val="nil"/>
-          <w:between w:val="nil"/>
-        </w:pBdr>
-        <w:tabs>
-          <w:tab w:val="center" w:pos="4513"/>
-          <w:tab w:val="right" w:pos="9026"/>
-        </w:tabs>
-        <w:spacing w:line="240" w:lineRule="auto"/>
-        <w:ind w:left="198"/>
-        <w:rPr>
-          <w:rFonts w:ascii="Times New Roman" w:eastAsia="Times New Roman" w:hAnsi="Times New Roman" w:cs="Times New Roman"/>
-          <w:b/>
-          <w:sz w:val="8"/>
-          <w:szCs w:val="8"/>
-        </w:rPr>
-      </w:pPr>
-    </w:p>
-    <w:p>
-      <w:pPr>
         <w:pBdr>
           <w:bottom w:val="single" w:sz="12" w:space="1" w:color="000000"/>
         </w:pBdr>
+        <w:spacing w:before="160" w:after="120"/>
         <w:rPr>
           <w:rFonts w:ascii="Times New Roman" w:eastAsia="Times New Roman" w:hAnsi="Times New Roman" w:cs="Times New Roman"/>
           <w:b/>
@@ -4718,7 +4698,7 @@
   <w:style w:type="paragraph" w:default="1" w:styleId="Normal">
     <w:name w:val="Normal"/>
     <w:qFormat/>
-    <w:rsid w:val="003F785B"/>
+    <w:rsid w:val="0066424B"/>
     <w:rPr>
       <w:rFonts w:ascii="Calibri" w:eastAsia="Calibri" w:hAnsi="Calibri" w:cs="Calibri"/>
       <w:kern w:val="0"/>

</xml_diff>

<commit_message>
Added these: 1. vLLM part 2. Krutrim-1 Publication Arxiv Link Removed: 1. Additional Details Section
</commit_message>
<xml_diff>
--- a/ADITYA V KALLAPPA.docx
+++ b/ADITYA V KALLAPPA.docx
@@ -457,12 +457,6 @@
     <w:p>
       <w:pPr>
         <w:spacing w:after="0"/>
-        <w:rPr>
-          <w:rFonts w:ascii="Times New Roman" w:eastAsia="Times New Roman" w:hAnsi="Times New Roman" w:cs="Times New Roman"/>
-          <w:bCs/>
-          <w:sz w:val="20"/>
-          <w:szCs w:val="20"/>
-        </w:rPr>
       </w:pPr>
       <w:r>
         <w:rPr>
@@ -520,6 +514,26 @@
         </w:rPr>
         <w:t>, CUDA</w:t>
       </w:r>
+      <w:r>
+        <w:rPr>
+          <w:rFonts w:ascii="Times New Roman" w:eastAsia="Times New Roman" w:hAnsi="Times New Roman" w:cs="Times New Roman"/>
+          <w:bCs/>
+          <w:sz w:val="20"/>
+          <w:szCs w:val="20"/>
+        </w:rPr>
+        <w:t xml:space="preserve">, </w:t>
+      </w:r>
+      <w:proofErr w:type="spellStart"/>
+      <w:r>
+        <w:rPr>
+          <w:rFonts w:ascii="Times New Roman" w:eastAsia="Times New Roman" w:hAnsi="Times New Roman" w:cs="Times New Roman"/>
+          <w:bCs/>
+          <w:sz w:val="20"/>
+          <w:szCs w:val="20"/>
+        </w:rPr>
+        <w:t>vLLM</w:t>
+      </w:r>
+      <w:proofErr w:type="spellEnd"/>
     </w:p>
     <w:p>
       <w:pPr>
@@ -656,7 +670,10 @@
           <w:sz w:val="21"/>
           <w:szCs w:val="21"/>
         </w:rPr>
-        <w:t>April 2023 - Present</w:t>
+        <w:t xml:space="preserve">April 2023 - </w:t>
+      </w:r>
+      <w:r>
+        <w:t>Present</w:t>
       </w:r>
     </w:p>
     <w:p>
@@ -1025,6 +1042,63 @@
           <w:szCs w:val="20"/>
           <w:lang w:val="en-IN" w:eastAsia="en-IN"/>
         </w:rPr>
+        <w:t xml:space="preserve">Model Deployment &amp; Inference: </w:t>
+      </w:r>
+      <w:r>
+        <w:rPr>
+          <w:rFonts w:ascii="Times New Roman" w:eastAsia="Times New Roman" w:hAnsi="Times New Roman" w:cs="Times New Roman"/>
+          <w:color w:val="auto"/>
+          <w:szCs w:val="20"/>
+          <w:lang w:val="en-IN" w:eastAsia="en-IN"/>
+        </w:rPr>
+        <w:t xml:space="preserve">Gained experience working with </w:t>
+      </w:r>
+      <w:proofErr w:type="spellStart"/>
+      <w:r>
+        <w:rPr>
+          <w:rFonts w:ascii="Times New Roman" w:eastAsia="Times New Roman" w:hAnsi="Times New Roman" w:cs="Times New Roman"/>
+          <w:b/>
+          <w:bCs/>
+          <w:color w:val="auto"/>
+          <w:szCs w:val="20"/>
+          <w:lang w:val="en-IN" w:eastAsia="en-IN"/>
+        </w:rPr>
+        <w:t>vLLM</w:t>
+      </w:r>
+      <w:proofErr w:type="spellEnd"/>
+      <w:r>
+        <w:rPr>
+          <w:rFonts w:ascii="Times New Roman" w:eastAsia="Times New Roman" w:hAnsi="Times New Roman" w:cs="Times New Roman"/>
+          <w:color w:val="auto"/>
+          <w:szCs w:val="20"/>
+          <w:lang w:val="en-IN" w:eastAsia="en-IN"/>
+        </w:rPr>
+        <w:t xml:space="preserve"> for efficient model inference and hosting, optimizing performance for large-scale LLM deployments</w:t>
+      </w:r>
+    </w:p>
+    <w:p>
+      <w:pPr>
+        <w:pStyle w:val="ListParagraph"/>
+        <w:numPr>
+          <w:ilvl w:val="0"/>
+          <w:numId w:val="11"/>
+        </w:numPr>
+        <w:rPr>
+          <w:rFonts w:ascii="Times New Roman" w:eastAsia="Times New Roman" w:hAnsi="Times New Roman" w:cs="Times New Roman"/>
+          <w:color w:val="auto"/>
+          <w:szCs w:val="20"/>
+          <w:lang w:val="en-IN" w:eastAsia="en-IN"/>
+        </w:rPr>
+      </w:pPr>
+      <w:r>
+        <w:rPr>
+          <w:rFonts w:ascii="Times New Roman" w:eastAsia="Times New Roman" w:hAnsi="Times New Roman" w:cs="Times New Roman"/>
+          <w:b/>
+          <w:bCs/>
+          <w:color w:val="auto"/>
+          <w:szCs w:val="20"/>
+          <w:lang w:val="en-IN" w:eastAsia="en-IN"/>
+        </w:rPr>
         <w:t>Ongoing Work</w:t>
       </w:r>
       <w:r>
@@ -2093,71 +2167,98 @@
         <w:pStyle w:val="Heading2"/>
         <w:rPr>
           <w:rFonts w:ascii="Times New Roman" w:eastAsia="Times New Roman" w:hAnsi="Times New Roman" w:cs="Times New Roman"/>
-          <w:color w:val="000000"/>
-          <w:sz w:val="20"/>
-          <w:szCs w:val="20"/>
-        </w:rPr>
-      </w:pPr>
-      <w:r>
-        <w:rPr>
-          <w:rFonts w:ascii="Times New Roman" w:eastAsia="Times New Roman" w:hAnsi="Times New Roman" w:cs="Times New Roman"/>
-          <w:b/>
-          <w:bCs/>
-          <w:color w:val="000000"/>
-          <w:sz w:val="20"/>
-          <w:szCs w:val="20"/>
-        </w:rPr>
-        <w:t>Kallappa, A., Nagar, S., &amp; Varma, G.</w:t>
-      </w:r>
-      <w:r>
-        <w:rPr>
-          <w:rFonts w:ascii="Times New Roman" w:eastAsia="Times New Roman" w:hAnsi="Times New Roman" w:cs="Times New Roman"/>
-          <w:color w:val="000000"/>
-          <w:sz w:val="20"/>
-          <w:szCs w:val="20"/>
-        </w:rPr>
-        <w:t xml:space="preserve"> (2023). </w:t>
-      </w:r>
-      <w:r>
-        <w:rPr>
-          <w:rFonts w:ascii="Times New Roman" w:eastAsia="Times New Roman" w:hAnsi="Times New Roman" w:cs="Times New Roman"/>
-          <w:b/>
-          <w:bCs/>
-          <w:color w:val="000000"/>
-          <w:sz w:val="20"/>
-          <w:szCs w:val="20"/>
-        </w:rPr>
-        <w:t>FInC Flow: Fast and Invertible k × k Convolutions for Normalizing Flows.</w:t>
-      </w:r>
-      <w:r>
-        <w:rPr>
-          <w:rFonts w:ascii="Times New Roman" w:eastAsia="Times New Roman" w:hAnsi="Times New Roman" w:cs="Times New Roman"/>
-          <w:color w:val="000000"/>
-          <w:sz w:val="20"/>
-          <w:szCs w:val="20"/>
-        </w:rPr>
-        <w:t xml:space="preserve"> </w:t>
-      </w:r>
-      <w:r>
-        <w:rPr>
-          <w:rFonts w:ascii="Times New Roman" w:eastAsia="Times New Roman" w:hAnsi="Times New Roman" w:cs="Times New Roman"/>
+          <w:b/>
+          <w:bCs/>
+          <w:color w:val="000000"/>
+          <w:sz w:val="20"/>
+          <w:szCs w:val="20"/>
+        </w:rPr>
+      </w:pPr>
+      <w:r>
+        <w:rPr>
+          <w:rFonts w:ascii="Times New Roman" w:eastAsia="Times New Roman" w:hAnsi="Times New Roman" w:cs="Times New Roman"/>
+          <w:b/>
+          <w:bCs/>
+          <w:color w:val="000000"/>
+          <w:sz w:val="20"/>
+          <w:szCs w:val="20"/>
+        </w:rPr>
+        <w:t xml:space="preserve">Kallappa, A. et al. (2025). </w:t>
+      </w:r>
+      <w:proofErr w:type="spellStart"/>
+      <w:r>
+        <w:rPr>
+          <w:rFonts w:ascii="Times New Roman" w:eastAsia="Times New Roman" w:hAnsi="Times New Roman" w:cs="Times New Roman"/>
+          <w:b/>
+          <w:bCs/>
+          <w:color w:val="000000"/>
+          <w:sz w:val="20"/>
+          <w:szCs w:val="20"/>
+        </w:rPr>
+        <w:t>Krutrim</w:t>
+      </w:r>
+      <w:proofErr w:type="spellEnd"/>
+      <w:r>
+        <w:rPr>
+          <w:rFonts w:ascii="Times New Roman" w:eastAsia="Times New Roman" w:hAnsi="Times New Roman" w:cs="Times New Roman"/>
+          <w:b/>
+          <w:bCs/>
+          <w:color w:val="000000"/>
+          <w:sz w:val="20"/>
+          <w:szCs w:val="20"/>
+        </w:rPr>
+        <w:t xml:space="preserve"> LLM: Multilingual Foundational Model for over a Billion People. </w:t>
+      </w:r>
+      <w:proofErr w:type="spellStart"/>
+      <w:r>
+        <w:rPr>
+          <w:rFonts w:ascii="Times New Roman" w:eastAsia="Times New Roman" w:hAnsi="Times New Roman" w:cs="Times New Roman"/>
+          <w:b/>
+          <w:bCs/>
           <w:i/>
           <w:iCs/>
           <w:color w:val="000000"/>
           <w:sz w:val="20"/>
           <w:szCs w:val="20"/>
         </w:rPr>
-        <w:t>VISAPP 2023 (Vol. 5)</w:t>
-      </w:r>
-      <w:r>
-        <w:rPr>
-          <w:rFonts w:ascii="Times New Roman" w:eastAsia="Times New Roman" w:hAnsi="Times New Roman" w:cs="Times New Roman"/>
-          <w:color w:val="000000"/>
-          <w:sz w:val="20"/>
-          <w:szCs w:val="20"/>
-        </w:rPr>
-        <w:t>, pp. 338-348. DOI: 10.5220/001187660000341.</w:t>
-      </w:r>
+        <w:t>arXiv</w:t>
+      </w:r>
+      <w:proofErr w:type="spellEnd"/>
+      <w:r>
+        <w:rPr>
+          <w:rFonts w:ascii="Times New Roman" w:eastAsia="Times New Roman" w:hAnsi="Times New Roman" w:cs="Times New Roman"/>
+          <w:b/>
+          <w:bCs/>
+          <w:i/>
+          <w:iCs/>
+          <w:color w:val="000000"/>
+          <w:sz w:val="20"/>
+          <w:szCs w:val="20"/>
+        </w:rPr>
+        <w:t xml:space="preserve"> Preprint</w:t>
+      </w:r>
+      <w:r>
+        <w:rPr>
+          <w:rFonts w:ascii="Times New Roman" w:eastAsia="Times New Roman" w:hAnsi="Times New Roman" w:cs="Times New Roman"/>
+          <w:b/>
+          <w:bCs/>
+          <w:color w:val="000000"/>
+          <w:sz w:val="20"/>
+          <w:szCs w:val="20"/>
+        </w:rPr>
+        <w:t xml:space="preserve">, </w:t>
+      </w:r>
+      <w:hyperlink r:id="rId12" w:tgtFrame="_new" w:history="1">
+        <w:r>
+          <w:rPr>
+            <w:rStyle w:val="Hyperlink"/>
+            <w:rFonts w:ascii="Times New Roman" w:eastAsia="Times New Roman" w:hAnsi="Times New Roman" w:cs="Times New Roman"/>
+            <w:sz w:val="20"/>
+            <w:szCs w:val="20"/>
+          </w:rPr>
+          <w:t>arXiv:2502.09642</w:t>
+        </w:r>
+      </w:hyperlink>
     </w:p>
     <w:p>
       <w:pPr>
@@ -2169,6 +2270,88 @@
           <w:szCs w:val="20"/>
         </w:rPr>
       </w:pPr>
+      <w:r>
+        <w:rPr>
+          <w:rFonts w:ascii="Times New Roman" w:eastAsia="Times New Roman" w:hAnsi="Times New Roman" w:cs="Times New Roman"/>
+          <w:b/>
+          <w:bCs/>
+          <w:color w:val="000000"/>
+          <w:sz w:val="20"/>
+          <w:szCs w:val="20"/>
+        </w:rPr>
+        <w:t xml:space="preserve">Kallappa, A., Nagar, S., &amp; Varma, G. (2023). </w:t>
+      </w:r>
+      <w:hyperlink r:id="rId13" w:tgtFrame="_new" w:history="1">
+        <w:r>
+          <w:rPr>
+            <w:rStyle w:val="Hyperlink"/>
+            <w:rFonts w:ascii="Times New Roman" w:eastAsia="Times New Roman" w:hAnsi="Times New Roman" w:cs="Times New Roman"/>
+            <w:sz w:val="20"/>
+            <w:szCs w:val="20"/>
+          </w:rPr>
+          <w:t>FInC Flow: Fas</w:t>
+        </w:r>
+        <w:r>
+          <w:rPr>
+            <w:rStyle w:val="Hyperlink"/>
+            <w:rFonts w:ascii="Times New Roman" w:eastAsia="Times New Roman" w:hAnsi="Times New Roman" w:cs="Times New Roman"/>
+            <w:sz w:val="20"/>
+            <w:szCs w:val="20"/>
+          </w:rPr>
+          <w:t>t</w:t>
+        </w:r>
+        <w:r>
+          <w:rPr>
+            <w:rStyle w:val="Hyperlink"/>
+            <w:rFonts w:ascii="Times New Roman" w:eastAsia="Times New Roman" w:hAnsi="Times New Roman" w:cs="Times New Roman"/>
+            <w:sz w:val="20"/>
+            <w:szCs w:val="20"/>
+          </w:rPr>
+          <w:t xml:space="preserve"> and Invertible k × k Convolutions for Normalizing Flows.</w:t>
+        </w:r>
+      </w:hyperlink>
+      <w:r>
+        <w:rPr>
+          <w:rFonts w:ascii="Times New Roman" w:eastAsia="Times New Roman" w:hAnsi="Times New Roman" w:cs="Times New Roman"/>
+          <w:b/>
+          <w:bCs/>
+          <w:color w:val="000000"/>
+          <w:sz w:val="20"/>
+          <w:szCs w:val="20"/>
+        </w:rPr>
+        <w:t xml:space="preserve"> </w:t>
+      </w:r>
+      <w:r>
+        <w:rPr>
+          <w:rFonts w:ascii="Times New Roman" w:eastAsia="Times New Roman" w:hAnsi="Times New Roman" w:cs="Times New Roman"/>
+          <w:i/>
+          <w:iCs/>
+          <w:color w:val="000000"/>
+          <w:sz w:val="20"/>
+          <w:szCs w:val="20"/>
+        </w:rPr>
+        <w:t>VISAPP 2023 (Vol. 5)</w:t>
+      </w:r>
+      <w:r>
+        <w:rPr>
+          <w:rFonts w:ascii="Times New Roman" w:eastAsia="Times New Roman" w:hAnsi="Times New Roman" w:cs="Times New Roman"/>
+          <w:color w:val="000000"/>
+          <w:sz w:val="20"/>
+          <w:szCs w:val="20"/>
+        </w:rPr>
+        <w:t>, pp. 338-348. DOI: 10.5220/001187660000341</w:t>
+      </w:r>
+    </w:p>
+    <w:p>
+      <w:pPr>
+        <w:pStyle w:val="Heading2"/>
+        <w:rPr>
+          <w:rFonts w:ascii="Times New Roman" w:eastAsia="Times New Roman" w:hAnsi="Times New Roman" w:cs="Times New Roman"/>
+          <w:color w:val="000000"/>
+          <w:sz w:val="20"/>
+          <w:szCs w:val="20"/>
+        </w:rPr>
+      </w:pPr>
       <w:proofErr w:type="spellStart"/>
       <w:r>
         <w:rPr>
@@ -2260,7 +2443,7 @@
         </w:rPr>
         <w:t xml:space="preserve">vailable at: </w:t>
       </w:r>
-      <w:hyperlink r:id="rId12" w:tgtFrame="_new" w:history="1">
+      <w:hyperlink r:id="rId14" w:tgtFrame="_new" w:history="1">
         <w:proofErr w:type="spellStart"/>
         <w:r>
           <w:rPr>
@@ -2416,7 +2599,7 @@
       <w:r>
         <w:rPr>
           <w:rFonts w:ascii="Times New Roman" w:eastAsia="Times New Roman" w:hAnsi="Times New Roman" w:cs="Times New Roman"/>
-          <w:bCs/>
+          <w:b/>
           <w:sz w:val="20"/>
           <w:szCs w:val="20"/>
         </w:rPr>
@@ -2425,7 +2608,7 @@
       <w:r>
         <w:rPr>
           <w:rFonts w:ascii="Times New Roman" w:eastAsia="Times New Roman" w:hAnsi="Times New Roman" w:cs="Times New Roman"/>
-          <w:bCs/>
+          <w:b/>
           <w:sz w:val="20"/>
           <w:szCs w:val="20"/>
         </w:rPr>
@@ -2434,16 +2617,16 @@
       <w:r>
         <w:rPr>
           <w:rFonts w:ascii="Times New Roman" w:eastAsia="Times New Roman" w:hAnsi="Times New Roman" w:cs="Times New Roman"/>
-          <w:bCs/>
-          <w:sz w:val="20"/>
-          <w:szCs w:val="20"/>
-        </w:rPr>
-        <w:t>-</w:t>
-      </w:r>
-      <w:r>
-        <w:rPr>
-          <w:rFonts w:ascii="Times New Roman" w:eastAsia="Times New Roman" w:hAnsi="Times New Roman" w:cs="Times New Roman"/>
-          <w:bCs/>
+          <w:b/>
+          <w:sz w:val="20"/>
+          <w:szCs w:val="20"/>
+        </w:rPr>
+        <w:t>–</w:t>
+      </w:r>
+      <w:r>
+        <w:rPr>
+          <w:rFonts w:ascii="Times New Roman" w:eastAsia="Times New Roman" w:hAnsi="Times New Roman" w:cs="Times New Roman"/>
+          <w:b/>
           <w:sz w:val="20"/>
           <w:szCs w:val="20"/>
         </w:rPr>
@@ -2452,7 +2635,7 @@
       <w:r>
         <w:rPr>
           <w:rFonts w:ascii="Times New Roman" w:eastAsia="Times New Roman" w:hAnsi="Times New Roman" w:cs="Times New Roman"/>
-          <w:bCs/>
+          <w:b/>
           <w:sz w:val="20"/>
           <w:szCs w:val="20"/>
         </w:rPr>
@@ -2525,7 +2708,7 @@
       <w:r>
         <w:rPr>
           <w:rFonts w:ascii="Times New Roman" w:eastAsia="Times New Roman" w:hAnsi="Times New Roman" w:cs="Times New Roman"/>
-          <w:bCs/>
+          <w:b/>
           <w:sz w:val="20"/>
           <w:szCs w:val="20"/>
         </w:rPr>
@@ -2534,7 +2717,7 @@
       <w:r>
         <w:rPr>
           <w:rFonts w:ascii="Times New Roman" w:eastAsia="Times New Roman" w:hAnsi="Times New Roman" w:cs="Times New Roman"/>
-          <w:bCs/>
+          <w:b/>
           <w:sz w:val="20"/>
           <w:szCs w:val="20"/>
         </w:rPr>
@@ -2543,7 +2726,7 @@
       <w:r>
         <w:rPr>
           <w:rFonts w:ascii="Times New Roman" w:eastAsia="Times New Roman" w:hAnsi="Times New Roman" w:cs="Times New Roman"/>
-          <w:bCs/>
+          <w:b/>
           <w:sz w:val="20"/>
           <w:szCs w:val="20"/>
         </w:rPr>
@@ -2570,120 +2753,8 @@
         </w:rPr>
       </w:pPr>
     </w:p>
-    <w:p>
-      <w:pPr>
-        <w:pBdr>
-          <w:bottom w:val="single" w:sz="12" w:space="1" w:color="000000"/>
-        </w:pBdr>
-        <w:rPr>
-          <w:rFonts w:ascii="Times New Roman" w:eastAsia="Times New Roman" w:hAnsi="Times New Roman" w:cs="Times New Roman"/>
-          <w:b/>
-          <w:sz w:val="20"/>
-          <w:szCs w:val="20"/>
-        </w:rPr>
-      </w:pPr>
-      <w:r>
-        <w:rPr>
-          <w:rFonts w:ascii="Times New Roman" w:eastAsia="Times New Roman" w:hAnsi="Times New Roman" w:cs="Times New Roman"/>
-          <w:b/>
-          <w:sz w:val="20"/>
-          <w:szCs w:val="20"/>
-        </w:rPr>
-        <w:t xml:space="preserve">ADDITIONAL INFORMATION </w:t>
-      </w:r>
-    </w:p>
-    <w:p>
-      <w:pPr>
-        <w:pStyle w:val="ListParagraph"/>
-        <w:numPr>
-          <w:ilvl w:val="0"/>
-          <w:numId w:val="13"/>
-        </w:numPr>
-        <w:rPr>
-          <w:rFonts w:ascii="Times New Roman" w:eastAsia="Times New Roman" w:hAnsi="Times New Roman" w:cs="Times New Roman"/>
-          <w:color w:val="000000"/>
-          <w:szCs w:val="20"/>
-        </w:rPr>
-      </w:pPr>
-      <w:r>
-        <w:rPr>
-          <w:rFonts w:ascii="Times New Roman" w:eastAsia="Times New Roman" w:hAnsi="Times New Roman" w:cs="Times New Roman"/>
-          <w:b/>
-          <w:bCs/>
-          <w:color w:val="000000"/>
-          <w:szCs w:val="20"/>
-        </w:rPr>
-        <w:t>Early IT Experience:</w:t>
-      </w:r>
-      <w:r>
-        <w:rPr>
-          <w:rFonts w:ascii="Times New Roman" w:eastAsia="Times New Roman" w:hAnsi="Times New Roman" w:cs="Times New Roman"/>
-          <w:color w:val="000000"/>
-          <w:szCs w:val="20"/>
-        </w:rPr>
-        <w:t xml:space="preserve"> </w:t>
-      </w:r>
-      <w:r>
-        <w:rPr>
-          <w:rFonts w:ascii="Times New Roman" w:eastAsia="Times New Roman" w:hAnsi="Times New Roman" w:cs="Times New Roman"/>
-          <w:color w:val="000000"/>
-          <w:szCs w:val="20"/>
-        </w:rPr>
-        <w:t xml:space="preserve">Gained hands-on experience at </w:t>
-      </w:r>
-      <w:r>
-        <w:rPr>
-          <w:rFonts w:ascii="Times New Roman" w:eastAsia="Times New Roman" w:hAnsi="Times New Roman" w:cs="Times New Roman"/>
-          <w:b/>
-          <w:bCs/>
-          <w:color w:val="000000"/>
-          <w:szCs w:val="20"/>
-        </w:rPr>
-        <w:t>Accenture</w:t>
-      </w:r>
-      <w:r>
-        <w:rPr>
-          <w:rFonts w:ascii="Times New Roman" w:eastAsia="Times New Roman" w:hAnsi="Times New Roman" w:cs="Times New Roman"/>
-          <w:color w:val="000000"/>
-          <w:szCs w:val="20"/>
-        </w:rPr>
-        <w:t>, working on IT systems, troubleshooting, and reporting.</w:t>
-      </w:r>
-    </w:p>
-    <w:p>
-      <w:pPr>
-        <w:pStyle w:val="ListParagraph"/>
-        <w:numPr>
-          <w:ilvl w:val="0"/>
-          <w:numId w:val="13"/>
-        </w:numPr>
-        <w:rPr>
-          <w:rFonts w:ascii="Times New Roman" w:eastAsia="Times New Roman" w:hAnsi="Times New Roman" w:cs="Times New Roman"/>
-          <w:color w:val="000000"/>
-          <w:szCs w:val="20"/>
-        </w:rPr>
-      </w:pPr>
-      <w:r>
-        <w:rPr>
-          <w:rFonts w:ascii="Times New Roman" w:eastAsia="Times New Roman" w:hAnsi="Times New Roman" w:cs="Times New Roman"/>
-          <w:b/>
-          <w:bCs/>
-          <w:color w:val="000000"/>
-          <w:szCs w:val="20"/>
-        </w:rPr>
-        <w:t>Personal Interests:</w:t>
-      </w:r>
-      <w:r>
-        <w:rPr>
-          <w:rFonts w:ascii="Times New Roman" w:eastAsia="Times New Roman" w:hAnsi="Times New Roman" w:cs="Times New Roman"/>
-          <w:color w:val="000000"/>
-          <w:szCs w:val="20"/>
-        </w:rPr>
-        <w:t xml:space="preserve"> Passionate chess enthusiast who enjoys analyzing and following games closely. Deeply interested in history and culture, exploring diverse traditions and historical narratives.</w:t>
-      </w:r>
-    </w:p>
     <w:sectPr>
-      <w:headerReference w:type="default" r:id="rId13"/>
+      <w:headerReference w:type="default" r:id="rId15"/>
       <w:pgSz w:w="11906" w:h="16838"/>
       <w:pgMar w:top="720" w:right="720" w:bottom="720" w:left="720" w:header="0" w:footer="709" w:gutter="0"/>
       <w:pgNumType w:start="1"/>
@@ -4682,12 +4753,6 @@
     <w:name w:val="Normal"/>
     <w:qFormat/>
     <w:rsid w:val="0066424B"/>
-    <w:rPr>
-      <w:rFonts w:ascii="Calibri" w:eastAsia="Calibri" w:hAnsi="Calibri" w:cs="Calibri"/>
-      <w:kern w:val="0"/>
-      <w:lang w:eastAsia="en-IN"/>
-      <w14:ligatures w14:val="none"/>
-    </w:rPr>
   </w:style>
   <w:style w:type="paragraph" w:styleId="Heading1">
     <w:name w:val="heading 1"/>
@@ -4718,7 +4783,7 @@
     <w:uiPriority w:val="9"/>
     <w:unhideWhenUsed/>
     <w:qFormat/>
-    <w:rsid w:val="005E4D8E"/>
+    <w:rsid w:val="003D3F7F"/>
     <w:pPr>
       <w:keepNext/>
       <w:keepLines/>
@@ -4727,7 +4792,7 @@
     </w:pPr>
     <w:rPr>
       <w:rFonts w:asciiTheme="majorHAnsi" w:eastAsiaTheme="majorEastAsia" w:hAnsiTheme="majorHAnsi" w:cstheme="majorBidi"/>
-      <w:color w:val="2F5496" w:themeColor="accent1" w:themeShade="BF"/>
+      <w:color w:val="4472C4" w:themeColor="accent1"/>
       <w:sz w:val="26"/>
       <w:szCs w:val="26"/>
     </w:rPr>
@@ -4819,7 +4884,6 @@
   <w:style w:type="character" w:default="1" w:styleId="DefaultParagraphFont">
     <w:name w:val="Default Paragraph Font"/>
     <w:uiPriority w:val="1"/>
-    <w:semiHidden/>
     <w:unhideWhenUsed/>
   </w:style>
   <w:style w:type="table" w:default="1" w:styleId="TableNormal">
@@ -4865,10 +4929,9 @@
       <w:contextualSpacing/>
     </w:pPr>
     <w:rPr>
-      <w:rFonts w:asciiTheme="minorHAnsi" w:eastAsiaTheme="minorHAnsi" w:hAnsiTheme="minorHAnsi" w:cstheme="minorBidi"/>
       <w:color w:val="404040" w:themeColor="text1" w:themeTint="BF"/>
       <w:sz w:val="20"/>
-      <w:lang w:val="en-US" w:eastAsia="en-US"/>
+      <w:lang w:val="en-US"/>
     </w:rPr>
   </w:style>
   <w:style w:type="paragraph" w:customStyle="1" w:styleId="paragraph">
@@ -4902,9 +4965,9 @@
     <w:uiPriority w:val="99"/>
     <w:semiHidden/>
     <w:unhideWhenUsed/>
-    <w:rsid w:val="00931F81"/>
+    <w:rsid w:val="00BE4205"/>
     <w:rPr>
-      <w:color w:val="954F72" w:themeColor="followedHyperlink"/>
+      <w:color w:val="4472C4" w:themeColor="accent1"/>
       <w:u w:val="single"/>
     </w:rPr>
   </w:style>
@@ -4929,15 +4992,12 @@
     <w:basedOn w:val="DefaultParagraphFont"/>
     <w:link w:val="Heading2"/>
     <w:uiPriority w:val="9"/>
-    <w:rsid w:val="005E4D8E"/>
+    <w:rsid w:val="003D3F7F"/>
     <w:rPr>
       <w:rFonts w:asciiTheme="majorHAnsi" w:eastAsiaTheme="majorEastAsia" w:hAnsiTheme="majorHAnsi" w:cstheme="majorBidi"/>
-      <w:color w:val="2F5496" w:themeColor="accent1" w:themeShade="BF"/>
-      <w:kern w:val="0"/>
+      <w:color w:val="4472C4" w:themeColor="accent1"/>
       <w:sz w:val="26"/>
       <w:szCs w:val="26"/>
-      <w:lang w:eastAsia="en-IN"/>
-      <w14:ligatures w14:val="none"/>
     </w:rPr>
   </w:style>
   <w:style w:type="character" w:customStyle="1" w:styleId="Heading3Char">

</xml_diff>

<commit_message>
Corrected Date in Data Scientist 2
</commit_message>
<xml_diff>
--- a/ADITYA V KALLAPPA.docx
+++ b/ADITYA V KALLAPPA.docx
@@ -86,7 +86,27 @@
             <w:sz w:val="20"/>
             <w:szCs w:val="20"/>
           </w:rPr>
-          <w:t>linkedin.com/in/aditya-kallappa/</w:t>
+          <w:t>linkedin.com/in/</w:t>
+        </w:r>
+        <w:proofErr w:type="spellStart"/>
+        <w:r>
+          <w:rPr>
+            <w:rStyle w:val="Hyperlink"/>
+            <w:rFonts w:ascii="Times New Roman" w:eastAsia="Times New Roman" w:hAnsi="Times New Roman" w:cs="Times New Roman"/>
+            <w:sz w:val="20"/>
+            <w:szCs w:val="20"/>
+          </w:rPr>
+          <w:t>aditya-kallappa</w:t>
+        </w:r>
+        <w:proofErr w:type="spellEnd"/>
+        <w:r>
+          <w:rPr>
+            <w:rStyle w:val="Hyperlink"/>
+            <w:rFonts w:ascii="Times New Roman" w:eastAsia="Times New Roman" w:hAnsi="Times New Roman" w:cs="Times New Roman"/>
+            <w:sz w:val="20"/>
+            <w:szCs w:val="20"/>
+          </w:rPr>
+          <w:t>/</w:t>
         </w:r>
       </w:hyperlink>
     </w:p>
@@ -240,7 +260,47 @@
           <w:sz w:val="20"/>
           <w:szCs w:val="20"/>
         </w:rPr>
-        <w:t>pretraining, alignment, distributed training (DeepSpeed, FSDP), and efficiency optimization (PEFT, LoRA, Quantization)</w:t>
+        <w:t>pretraining, alignment, distributed training (</w:t>
+      </w:r>
+      <w:proofErr w:type="spellStart"/>
+      <w:r>
+        <w:rPr>
+          <w:rFonts w:ascii="Times New Roman" w:eastAsia="Times New Roman" w:hAnsi="Times New Roman" w:cs="Times New Roman"/>
+          <w:b/>
+          <w:sz w:val="20"/>
+          <w:szCs w:val="20"/>
+        </w:rPr>
+        <w:t>DeepSpeed</w:t>
+      </w:r>
+      <w:proofErr w:type="spellEnd"/>
+      <w:r>
+        <w:rPr>
+          <w:rFonts w:ascii="Times New Roman" w:eastAsia="Times New Roman" w:hAnsi="Times New Roman" w:cs="Times New Roman"/>
+          <w:b/>
+          <w:sz w:val="20"/>
+          <w:szCs w:val="20"/>
+        </w:rPr>
+        <w:t xml:space="preserve">, FSDP), and efficiency optimization (PEFT, </w:t>
+      </w:r>
+      <w:proofErr w:type="spellStart"/>
+      <w:r>
+        <w:rPr>
+          <w:rFonts w:ascii="Times New Roman" w:eastAsia="Times New Roman" w:hAnsi="Times New Roman" w:cs="Times New Roman"/>
+          <w:b/>
+          <w:sz w:val="20"/>
+          <w:szCs w:val="20"/>
+        </w:rPr>
+        <w:t>LoRA</w:t>
+      </w:r>
+      <w:proofErr w:type="spellEnd"/>
+      <w:r>
+        <w:rPr>
+          <w:rFonts w:ascii="Times New Roman" w:eastAsia="Times New Roman" w:hAnsi="Times New Roman" w:cs="Times New Roman"/>
+          <w:b/>
+          <w:sz w:val="20"/>
+          <w:szCs w:val="20"/>
+        </w:rPr>
+        <w:t>, Quantization)</w:t>
       </w:r>
       <w:r>
         <w:rPr>
@@ -362,7 +422,27 @@
           <w:sz w:val="20"/>
           <w:szCs w:val="20"/>
         </w:rPr>
-        <w:t xml:space="preserve"> PyTorch, CUDA, NumPy, Pandas, HuggingFace Transformers</w:t>
+        <w:t xml:space="preserve"> PyTorch, CUDA, NumPy, Pandas, </w:t>
+      </w:r>
+      <w:proofErr w:type="spellStart"/>
+      <w:r>
+        <w:rPr>
+          <w:rFonts w:ascii="Times New Roman" w:eastAsia="Times New Roman" w:hAnsi="Times New Roman" w:cs="Times New Roman"/>
+          <w:bCs/>
+          <w:sz w:val="20"/>
+          <w:szCs w:val="20"/>
+        </w:rPr>
+        <w:t>HuggingFace</w:t>
+      </w:r>
+      <w:proofErr w:type="spellEnd"/>
+      <w:r>
+        <w:rPr>
+          <w:rFonts w:ascii="Times New Roman" w:eastAsia="Times New Roman" w:hAnsi="Times New Roman" w:cs="Times New Roman"/>
+          <w:bCs/>
+          <w:sz w:val="20"/>
+          <w:szCs w:val="20"/>
+        </w:rPr>
+        <w:t xml:space="preserve"> Transformers</w:t>
       </w:r>
       <w:r>
         <w:rPr>
@@ -403,7 +483,27 @@
           <w:sz w:val="20"/>
           <w:szCs w:val="20"/>
         </w:rPr>
-        <w:t>(LoRA)</w:t>
+        <w:t>(</w:t>
+      </w:r>
+      <w:proofErr w:type="spellStart"/>
+      <w:r>
+        <w:rPr>
+          <w:rFonts w:ascii="Times New Roman" w:eastAsia="Times New Roman" w:hAnsi="Times New Roman" w:cs="Times New Roman"/>
+          <w:bCs/>
+          <w:sz w:val="20"/>
+          <w:szCs w:val="20"/>
+        </w:rPr>
+        <w:t>LoRA</w:t>
+      </w:r>
+      <w:proofErr w:type="spellEnd"/>
+      <w:r>
+        <w:rPr>
+          <w:rFonts w:ascii="Times New Roman" w:eastAsia="Times New Roman" w:hAnsi="Times New Roman" w:cs="Times New Roman"/>
+          <w:bCs/>
+          <w:sz w:val="20"/>
+          <w:szCs w:val="20"/>
+        </w:rPr>
+        <w:t>)</w:t>
       </w:r>
       <w:r>
         <w:rPr>
@@ -421,8 +521,19 @@
           <w:sz w:val="20"/>
           <w:szCs w:val="20"/>
         </w:rPr>
-        <w:t>, vLLM</w:t>
-      </w:r>
+        <w:t xml:space="preserve">, </w:t>
+      </w:r>
+      <w:proofErr w:type="spellStart"/>
+      <w:r>
+        <w:rPr>
+          <w:rFonts w:ascii="Times New Roman" w:eastAsia="Times New Roman" w:hAnsi="Times New Roman" w:cs="Times New Roman"/>
+          <w:bCs/>
+          <w:sz w:val="20"/>
+          <w:szCs w:val="20"/>
+        </w:rPr>
+        <w:t>vLLM</w:t>
+      </w:r>
+      <w:proofErr w:type="spellEnd"/>
     </w:p>
     <w:p>
       <w:pPr>
@@ -487,6 +598,7 @@
         </w:rPr>
         <w:t xml:space="preserve">Data Scientist 2, </w:t>
       </w:r>
+      <w:proofErr w:type="spellStart"/>
       <w:r>
         <w:rPr>
           <w:rFonts w:ascii="Times New Roman" w:eastAsia="Times New Roman" w:hAnsi="Times New Roman" w:cs="Times New Roman"/>
@@ -494,8 +606,9 @@
           <w:sz w:val="21"/>
           <w:szCs w:val="21"/>
         </w:rPr>
-        <w:t>Krutrim SI Designs Ltd., Bengaluru, KA, India</w:t>
-      </w:r>
+        <w:t>Krutrim</w:t>
+      </w:r>
+      <w:proofErr w:type="spellEnd"/>
       <w:r>
         <w:rPr>
           <w:rFonts w:ascii="Times New Roman" w:eastAsia="Times New Roman" w:hAnsi="Times New Roman" w:cs="Times New Roman"/>
@@ -503,7 +616,7 @@
           <w:sz w:val="21"/>
           <w:szCs w:val="21"/>
         </w:rPr>
-        <w:t xml:space="preserve">            </w:t>
+        <w:t xml:space="preserve"> SI Designs Ltd., Bengaluru, KA, India</w:t>
       </w:r>
       <w:r>
         <w:rPr>
@@ -512,7 +625,7 @@
           <w:sz w:val="21"/>
           <w:szCs w:val="21"/>
         </w:rPr>
-        <w:tab/>
+        <w:t xml:space="preserve">            </w:t>
       </w:r>
       <w:r>
         <w:rPr>
@@ -539,7 +652,7 @@
           <w:sz w:val="21"/>
           <w:szCs w:val="21"/>
         </w:rPr>
-        <w:t xml:space="preserve">          </w:t>
+        <w:tab/>
       </w:r>
       <w:r>
         <w:rPr>
@@ -548,9 +661,43 @@
           <w:sz w:val="21"/>
           <w:szCs w:val="21"/>
         </w:rPr>
-        <w:t xml:space="preserve">April 2023 - </w:t>
-      </w:r>
-      <w:r>
+        <w:t xml:space="preserve">          </w:t>
+      </w:r>
+      <w:r>
+        <w:rPr>
+          <w:rFonts w:ascii="Times New Roman" w:eastAsia="Times New Roman" w:hAnsi="Times New Roman" w:cs="Times New Roman"/>
+          <w:b/>
+          <w:sz w:val="21"/>
+          <w:szCs w:val="21"/>
+        </w:rPr>
+        <w:t>April 202</w:t>
+      </w:r>
+      <w:r>
+        <w:rPr>
+          <w:rFonts w:ascii="Times New Roman" w:eastAsia="Times New Roman" w:hAnsi="Times New Roman" w:cs="Times New Roman"/>
+          <w:b/>
+          <w:sz w:val="21"/>
+          <w:szCs w:val="21"/>
+        </w:rPr>
+        <w:t>4</w:t>
+      </w:r>
+      <w:r>
+        <w:rPr>
+          <w:rFonts w:ascii="Times New Roman" w:eastAsia="Times New Roman" w:hAnsi="Times New Roman" w:cs="Times New Roman"/>
+          <w:b/>
+          <w:sz w:val="21"/>
+          <w:szCs w:val="21"/>
+        </w:rPr>
+        <w:t xml:space="preserve"> - </w:t>
+      </w:r>
+      <w:r>
+        <w:rPr>
+          <w:rFonts w:ascii="Times New Roman" w:eastAsia="Times New Roman" w:hAnsi="Times New Roman" w:cs="Times New Roman"/>
+          <w:b/>
+          <w:sz w:val="20"/>
+          <w:szCs w:val="20"/>
+          <w:lang w:eastAsia="en-IN"/>
+        </w:rPr>
         <w:t>Present</w:t>
       </w:r>
     </w:p>
@@ -596,6 +743,203 @@
           <w:lang w:val="en-IN" w:eastAsia="en-IN"/>
         </w:rPr>
         <w:t xml:space="preserve"> [</w:t>
+      </w:r>
+      <w:proofErr w:type="spellStart"/>
+      <w:r>
+        <w:rPr>
+          <w:rFonts w:ascii="Times New Roman" w:eastAsia="Times New Roman" w:hAnsi="Times New Roman" w:cs="Times New Roman"/>
+          <w:color w:val="auto"/>
+          <w:szCs w:val="20"/>
+          <w:lang w:val="en-IN" w:eastAsia="en-IN"/>
+        </w:rPr>
+        <w:fldChar w:fldCharType="begin"/>
+      </w:r>
+      <w:r>
+        <w:rPr>
+          <w:rFonts w:ascii="Times New Roman" w:eastAsia="Times New Roman" w:hAnsi="Times New Roman" w:cs="Times New Roman"/>
+          <w:color w:val="auto"/>
+          <w:szCs w:val="20"/>
+          <w:lang w:val="en-IN" w:eastAsia="en-IN"/>
+        </w:rPr>
+        <w:instrText>HYPERLINK "https://huggingface.co/krutrim-ai-labs/Krutrim-2-instruct"</w:instrText>
+      </w:r>
+      <w:r>
+        <w:rPr>
+          <w:rFonts w:ascii="Times New Roman" w:eastAsia="Times New Roman" w:hAnsi="Times New Roman" w:cs="Times New Roman"/>
+          <w:color w:val="auto"/>
+          <w:szCs w:val="20"/>
+          <w:lang w:val="en-IN" w:eastAsia="en-IN"/>
+        </w:rPr>
+      </w:r>
+      <w:r>
+        <w:rPr>
+          <w:rFonts w:ascii="Times New Roman" w:eastAsia="Times New Roman" w:hAnsi="Times New Roman" w:cs="Times New Roman"/>
+          <w:color w:val="auto"/>
+          <w:szCs w:val="20"/>
+          <w:lang w:val="en-IN" w:eastAsia="en-IN"/>
+        </w:rPr>
+        <w:fldChar w:fldCharType="separate"/>
+      </w:r>
+      <w:r>
+        <w:rPr>
+          <w:rStyle w:val="Hyperlink"/>
+          <w:rFonts w:ascii="Times New Roman" w:eastAsia="Times New Roman" w:hAnsi="Times New Roman" w:cs="Times New Roman"/>
+          <w:szCs w:val="20"/>
+          <w:lang w:val="en-IN" w:eastAsia="en-IN"/>
+        </w:rPr>
+        <w:t>krutrim</w:t>
+      </w:r>
+      <w:proofErr w:type="spellEnd"/>
+      <w:r>
+        <w:rPr>
+          <w:rStyle w:val="Hyperlink"/>
+          <w:rFonts w:ascii="Times New Roman" w:eastAsia="Times New Roman" w:hAnsi="Times New Roman" w:cs="Times New Roman"/>
+          <w:szCs w:val="20"/>
+          <w:lang w:val="en-IN" w:eastAsia="en-IN"/>
+        </w:rPr>
+        <w:t>-ai-labs/Krutrim-2-instruct</w:t>
+      </w:r>
+      <w:r>
+        <w:rPr>
+          <w:rFonts w:ascii="Times New Roman" w:eastAsia="Times New Roman" w:hAnsi="Times New Roman" w:cs="Times New Roman"/>
+          <w:color w:val="auto"/>
+          <w:szCs w:val="20"/>
+          <w:lang w:val="en-IN" w:eastAsia="en-IN"/>
+        </w:rPr>
+        <w:fldChar w:fldCharType="end"/>
+      </w:r>
+      <w:r>
+        <w:rPr>
+          <w:rFonts w:ascii="Times New Roman" w:eastAsia="Times New Roman" w:hAnsi="Times New Roman" w:cs="Times New Roman"/>
+          <w:color w:val="auto"/>
+          <w:szCs w:val="20"/>
+          <w:lang w:val="en-IN" w:eastAsia="en-IN"/>
+        </w:rPr>
+        <w:t>]</w:t>
+      </w:r>
+    </w:p>
+    <w:p>
+      <w:pPr>
+        <w:pStyle w:val="ListParagraph"/>
+        <w:numPr>
+          <w:ilvl w:val="0"/>
+          <w:numId w:val="11"/>
+        </w:numPr>
+        <w:rPr>
+          <w:rFonts w:ascii="Times New Roman" w:eastAsia="Times New Roman" w:hAnsi="Times New Roman" w:cs="Times New Roman"/>
+          <w:color w:val="auto"/>
+          <w:szCs w:val="20"/>
+          <w:lang w:val="en-IN" w:eastAsia="en-IN"/>
+        </w:rPr>
+      </w:pPr>
+      <w:r>
+        <w:rPr>
+          <w:rFonts w:ascii="Times New Roman" w:eastAsia="Times New Roman" w:hAnsi="Times New Roman" w:cs="Times New Roman"/>
+          <w:b/>
+          <w:bCs/>
+          <w:color w:val="auto"/>
+          <w:szCs w:val="20"/>
+          <w:lang w:val="en-IN" w:eastAsia="en-IN"/>
+        </w:rPr>
+        <w:t>Synthetic Data &amp; SFT:</w:t>
+      </w:r>
+      <w:r>
+        <w:rPr>
+          <w:rFonts w:ascii="Times New Roman" w:eastAsia="Times New Roman" w:hAnsi="Times New Roman" w:cs="Times New Roman"/>
+          <w:color w:val="auto"/>
+          <w:szCs w:val="20"/>
+          <w:lang w:val="en-IN" w:eastAsia="en-IN"/>
+        </w:rPr>
+        <w:t xml:space="preserve"> </w:t>
+      </w:r>
+      <w:r>
+        <w:rPr>
+          <w:rFonts w:ascii="Times New Roman" w:eastAsia="Times New Roman" w:hAnsi="Times New Roman" w:cs="Times New Roman"/>
+          <w:color w:val="auto"/>
+          <w:szCs w:val="20"/>
+          <w:lang w:val="en-IN" w:eastAsia="en-IN"/>
+        </w:rPr>
+        <w:t xml:space="preserve">Designed and implemented pipelines to generate </w:t>
+      </w:r>
+      <w:r>
+        <w:rPr>
+          <w:rFonts w:ascii="Times New Roman" w:eastAsia="Times New Roman" w:hAnsi="Times New Roman" w:cs="Times New Roman"/>
+          <w:b/>
+          <w:bCs/>
+          <w:color w:val="auto"/>
+          <w:szCs w:val="20"/>
+          <w:lang w:val="en-IN" w:eastAsia="en-IN"/>
+        </w:rPr>
+        <w:t>synthetic data</w:t>
+      </w:r>
+      <w:r>
+        <w:rPr>
+          <w:rFonts w:ascii="Times New Roman" w:eastAsia="Times New Roman" w:hAnsi="Times New Roman" w:cs="Times New Roman"/>
+          <w:color w:val="auto"/>
+          <w:szCs w:val="20"/>
+          <w:lang w:val="en-IN" w:eastAsia="en-IN"/>
+        </w:rPr>
+        <w:t xml:space="preserve"> for Indic languages, ensuring data diversity and linguistic coverage. Performed Supervised Fine-Tuning (</w:t>
+      </w:r>
+      <w:r>
+        <w:rPr>
+          <w:rFonts w:ascii="Times New Roman" w:eastAsia="Times New Roman" w:hAnsi="Times New Roman" w:cs="Times New Roman"/>
+          <w:b/>
+          <w:bCs/>
+          <w:color w:val="auto"/>
+          <w:szCs w:val="20"/>
+          <w:lang w:val="en-IN" w:eastAsia="en-IN"/>
+        </w:rPr>
+        <w:t>SFT</w:t>
+      </w:r>
+      <w:r>
+        <w:rPr>
+          <w:rFonts w:ascii="Times New Roman" w:eastAsia="Times New Roman" w:hAnsi="Times New Roman" w:cs="Times New Roman"/>
+          <w:color w:val="auto"/>
+          <w:szCs w:val="20"/>
+          <w:lang w:val="en-IN" w:eastAsia="en-IN"/>
+        </w:rPr>
+        <w:t xml:space="preserve">) on Krutrim-2 LLM using curated high-quality English and Indic datasets, incorporating domain adaptation and task-specific optimizations. The model delivers best-in-class performance on Indic tasks, surpassing models </w:t>
+      </w:r>
+      <w:r>
+        <w:rPr>
+          <w:rFonts w:ascii="Times New Roman" w:eastAsia="Times New Roman" w:hAnsi="Times New Roman" w:cs="Times New Roman"/>
+          <w:b/>
+          <w:bCs/>
+          <w:color w:val="auto"/>
+          <w:szCs w:val="20"/>
+          <w:lang w:val="en-IN" w:eastAsia="en-IN"/>
+        </w:rPr>
+        <w:t>5-10</w:t>
+      </w:r>
+      <w:r>
+        <w:rPr>
+          <w:rFonts w:ascii="Times New Roman" w:eastAsia="Times New Roman" w:hAnsi="Times New Roman" w:cs="Times New Roman"/>
+          <w:b/>
+          <w:bCs/>
+          <w:color w:val="auto"/>
+          <w:szCs w:val="20"/>
+          <w:lang w:val="en-IN" w:eastAsia="en-IN"/>
+        </w:rPr>
+        <w:t>x</w:t>
+      </w:r>
+      <w:r>
+        <w:rPr>
+          <w:rFonts w:ascii="Times New Roman" w:eastAsia="Times New Roman" w:hAnsi="Times New Roman" w:cs="Times New Roman"/>
+          <w:color w:val="auto"/>
+          <w:szCs w:val="20"/>
+          <w:lang w:val="en-IN" w:eastAsia="en-IN"/>
+        </w:rPr>
+        <w:t xml:space="preserve"> its size in fluency, accuracy, and generalization </w:t>
+      </w:r>
+      <w:r>
+        <w:rPr>
+          <w:rFonts w:ascii="Times New Roman" w:eastAsia="Times New Roman" w:hAnsi="Times New Roman" w:cs="Times New Roman"/>
+          <w:color w:val="auto"/>
+          <w:szCs w:val="20"/>
+          <w:lang w:val="en-IN" w:eastAsia="en-IN"/>
+        </w:rPr>
+        <w:t>[</w:t>
       </w:r>
       <w:hyperlink r:id="rId10" w:history="1">
         <w:r>
@@ -605,7 +949,7 @@
             <w:szCs w:val="20"/>
             <w:lang w:val="en-IN" w:eastAsia="en-IN"/>
           </w:rPr>
-          <w:t>krutrim-ai-labs/Krutrim-2-instruct</w:t>
+          <w:t>Reference</w:t>
         </w:r>
       </w:hyperlink>
       <w:r>
@@ -615,7 +959,7 @@
           <w:szCs w:val="20"/>
           <w:lang w:val="en-IN" w:eastAsia="en-IN"/>
         </w:rPr>
-        <w:t>]</w:t>
+        <w:t xml:space="preserve">] </w:t>
       </w:r>
     </w:p>
     <w:p>
@@ -641,7 +985,7 @@
           <w:szCs w:val="20"/>
           <w:lang w:val="en-IN" w:eastAsia="en-IN"/>
         </w:rPr>
-        <w:t>Synthetic Data &amp; SFT:</w:t>
+        <w:t>Alignment &amp; Preference Optimization:</w:t>
       </w:r>
       <w:r>
         <w:rPr>
@@ -659,78 +1003,303 @@
           <w:szCs w:val="20"/>
           <w:lang w:val="en-IN" w:eastAsia="en-IN"/>
         </w:rPr>
-        <w:t xml:space="preserve">Designed and implemented pipelines to generate </w:t>
-      </w:r>
-      <w:r>
-        <w:rPr>
-          <w:rFonts w:ascii="Times New Roman" w:eastAsia="Times New Roman" w:hAnsi="Times New Roman" w:cs="Times New Roman"/>
-          <w:b/>
-          <w:bCs/>
-          <w:color w:val="auto"/>
-          <w:szCs w:val="20"/>
-          <w:lang w:val="en-IN" w:eastAsia="en-IN"/>
-        </w:rPr>
-        <w:t>synthetic data</w:t>
-      </w:r>
-      <w:r>
-        <w:rPr>
-          <w:rFonts w:ascii="Times New Roman" w:eastAsia="Times New Roman" w:hAnsi="Times New Roman" w:cs="Times New Roman"/>
-          <w:color w:val="auto"/>
-          <w:szCs w:val="20"/>
-          <w:lang w:val="en-IN" w:eastAsia="en-IN"/>
-        </w:rPr>
-        <w:t xml:space="preserve"> for Indic languages, ensuring data diversity and linguistic coverage. Performed Supervised Fine-Tuning (</w:t>
-      </w:r>
-      <w:r>
-        <w:rPr>
-          <w:rFonts w:ascii="Times New Roman" w:eastAsia="Times New Roman" w:hAnsi="Times New Roman" w:cs="Times New Roman"/>
-          <w:b/>
-          <w:bCs/>
-          <w:color w:val="auto"/>
-          <w:szCs w:val="20"/>
-          <w:lang w:val="en-IN" w:eastAsia="en-IN"/>
-        </w:rPr>
-        <w:t>SFT</w:t>
-      </w:r>
-      <w:r>
-        <w:rPr>
-          <w:rFonts w:ascii="Times New Roman" w:eastAsia="Times New Roman" w:hAnsi="Times New Roman" w:cs="Times New Roman"/>
-          <w:color w:val="auto"/>
-          <w:szCs w:val="20"/>
-          <w:lang w:val="en-IN" w:eastAsia="en-IN"/>
-        </w:rPr>
-        <w:t xml:space="preserve">) on Krutrim-2 LLM using curated high-quality English and Indic datasets, incorporating domain adaptation and task-specific optimizations. The model delivers best-in-class performance on Indic tasks, surpassing models </w:t>
-      </w:r>
-      <w:r>
-        <w:rPr>
-          <w:rFonts w:ascii="Times New Roman" w:eastAsia="Times New Roman" w:hAnsi="Times New Roman" w:cs="Times New Roman"/>
-          <w:b/>
-          <w:bCs/>
-          <w:color w:val="auto"/>
-          <w:szCs w:val="20"/>
-          <w:lang w:val="en-IN" w:eastAsia="en-IN"/>
-        </w:rPr>
-        <w:t>5-10</w:t>
-      </w:r>
-      <w:r>
-        <w:rPr>
-          <w:rFonts w:ascii="Times New Roman" w:eastAsia="Times New Roman" w:hAnsi="Times New Roman" w:cs="Times New Roman"/>
-          <w:b/>
-          <w:bCs/>
-          <w:color w:val="auto"/>
-          <w:szCs w:val="20"/>
-          <w:lang w:val="en-IN" w:eastAsia="en-IN"/>
-        </w:rPr>
-        <w:t>x</w:t>
-      </w:r>
-      <w:r>
-        <w:rPr>
-          <w:rFonts w:ascii="Times New Roman" w:eastAsia="Times New Roman" w:hAnsi="Times New Roman" w:cs="Times New Roman"/>
-          <w:color w:val="auto"/>
-          <w:szCs w:val="20"/>
-          <w:lang w:val="en-IN" w:eastAsia="en-IN"/>
-        </w:rPr>
-        <w:t xml:space="preserve"> its size in fluency, accuracy, and generalization </w:t>
+        <w:t>Implemented Direct Preference Optimization (</w:t>
+      </w:r>
+      <w:r>
+        <w:rPr>
+          <w:rFonts w:ascii="Times New Roman" w:eastAsia="Times New Roman" w:hAnsi="Times New Roman" w:cs="Times New Roman"/>
+          <w:b/>
+          <w:bCs/>
+          <w:color w:val="auto"/>
+          <w:szCs w:val="20"/>
+          <w:lang w:val="en-IN" w:eastAsia="en-IN"/>
+        </w:rPr>
+        <w:t>DPO</w:t>
+      </w:r>
+      <w:r>
+        <w:rPr>
+          <w:rFonts w:ascii="Times New Roman" w:eastAsia="Times New Roman" w:hAnsi="Times New Roman" w:cs="Times New Roman"/>
+          <w:color w:val="auto"/>
+          <w:szCs w:val="20"/>
+          <w:lang w:val="en-IN" w:eastAsia="en-IN"/>
+        </w:rPr>
+        <w:t>) for English and Indic languages, aligning LLMs with human preferences to enhance response quality, cultural nuance, and multilingual robustness. Improved dialogue coherenc</w:t>
+      </w:r>
+      <w:r>
+        <w:rPr>
+          <w:rFonts w:ascii="Times New Roman" w:eastAsia="Times New Roman" w:hAnsi="Times New Roman" w:cs="Times New Roman"/>
+          <w:color w:val="auto"/>
+          <w:szCs w:val="20"/>
+          <w:lang w:val="en-IN" w:eastAsia="en-IN"/>
+        </w:rPr>
+        <w:t xml:space="preserve">e, </w:t>
+      </w:r>
+      <w:r>
+        <w:rPr>
+          <w:rFonts w:ascii="Times New Roman" w:eastAsia="Times New Roman" w:hAnsi="Times New Roman" w:cs="Times New Roman"/>
+          <w:color w:val="auto"/>
+          <w:szCs w:val="20"/>
+          <w:lang w:val="en-IN" w:eastAsia="en-IN"/>
+        </w:rPr>
+        <w:t>contextual accuracy, model self-identity, and instruction following for real-world applications.</w:t>
+      </w:r>
+    </w:p>
+    <w:p>
+      <w:pPr>
+        <w:pStyle w:val="ListParagraph"/>
+        <w:numPr>
+          <w:ilvl w:val="0"/>
+          <w:numId w:val="11"/>
+        </w:numPr>
+        <w:rPr>
+          <w:rFonts w:ascii="Times New Roman" w:eastAsia="Times New Roman" w:hAnsi="Times New Roman" w:cs="Times New Roman"/>
+          <w:color w:val="auto"/>
+          <w:szCs w:val="20"/>
+          <w:lang w:val="en-IN" w:eastAsia="en-IN"/>
+        </w:rPr>
+      </w:pPr>
+      <w:r>
+        <w:rPr>
+          <w:rFonts w:ascii="Times New Roman" w:eastAsia="Times New Roman" w:hAnsi="Times New Roman" w:cs="Times New Roman"/>
+          <w:b/>
+          <w:bCs/>
+          <w:color w:val="auto"/>
+          <w:szCs w:val="20"/>
+          <w:lang w:val="en-IN" w:eastAsia="en-IN"/>
+        </w:rPr>
+        <w:t xml:space="preserve">Model Deployment &amp; Inference: </w:t>
+      </w:r>
+      <w:r>
+        <w:rPr>
+          <w:rFonts w:ascii="Times New Roman" w:eastAsia="Times New Roman" w:hAnsi="Times New Roman" w:cs="Times New Roman"/>
+          <w:color w:val="auto"/>
+          <w:szCs w:val="20"/>
+          <w:lang w:val="en-IN" w:eastAsia="en-IN"/>
+        </w:rPr>
+        <w:t xml:space="preserve">Gained experience working with </w:t>
+      </w:r>
+      <w:proofErr w:type="spellStart"/>
+      <w:r>
+        <w:rPr>
+          <w:rFonts w:ascii="Times New Roman" w:eastAsia="Times New Roman" w:hAnsi="Times New Roman" w:cs="Times New Roman"/>
+          <w:b/>
+          <w:bCs/>
+          <w:color w:val="auto"/>
+          <w:szCs w:val="20"/>
+          <w:lang w:val="en-IN" w:eastAsia="en-IN"/>
+        </w:rPr>
+        <w:t>vLLM</w:t>
+      </w:r>
+      <w:proofErr w:type="spellEnd"/>
+      <w:r>
+        <w:rPr>
+          <w:rFonts w:ascii="Times New Roman" w:eastAsia="Times New Roman" w:hAnsi="Times New Roman" w:cs="Times New Roman"/>
+          <w:color w:val="auto"/>
+          <w:szCs w:val="20"/>
+          <w:lang w:val="en-IN" w:eastAsia="en-IN"/>
+        </w:rPr>
+        <w:t xml:space="preserve"> for efficient model inference and hosting, optimizing performance for large-scale LLM deployments</w:t>
+      </w:r>
+    </w:p>
+    <w:p>
+      <w:pPr>
+        <w:spacing w:before="80" w:after="0"/>
+        <w:rPr>
+          <w:rFonts w:ascii="Times New Roman" w:eastAsia="Times New Roman" w:hAnsi="Times New Roman" w:cs="Times New Roman"/>
+          <w:b/>
+          <w:sz w:val="21"/>
+          <w:szCs w:val="21"/>
+        </w:rPr>
+      </w:pPr>
+      <w:r>
+        <w:rPr>
+          <w:rFonts w:ascii="Times New Roman" w:eastAsia="Times New Roman" w:hAnsi="Times New Roman" w:cs="Times New Roman"/>
+          <w:b/>
+          <w:sz w:val="21"/>
+          <w:szCs w:val="21"/>
+        </w:rPr>
+        <w:t>Data Scientist</w:t>
+      </w:r>
+      <w:r>
+        <w:rPr>
+          <w:rFonts w:ascii="Times New Roman" w:eastAsia="Times New Roman" w:hAnsi="Times New Roman" w:cs="Times New Roman"/>
+          <w:b/>
+          <w:sz w:val="21"/>
+          <w:szCs w:val="21"/>
+        </w:rPr>
+        <w:t xml:space="preserve"> - 1</w:t>
+      </w:r>
+      <w:r>
+        <w:rPr>
+          <w:rFonts w:ascii="Times New Roman" w:eastAsia="Times New Roman" w:hAnsi="Times New Roman" w:cs="Times New Roman"/>
+          <w:b/>
+          <w:sz w:val="21"/>
+          <w:szCs w:val="21"/>
+        </w:rPr>
+        <w:t xml:space="preserve">, </w:t>
+      </w:r>
+      <w:proofErr w:type="spellStart"/>
+      <w:r>
+        <w:rPr>
+          <w:rFonts w:ascii="Times New Roman" w:eastAsia="Times New Roman" w:hAnsi="Times New Roman" w:cs="Times New Roman"/>
+          <w:b/>
+          <w:sz w:val="21"/>
+          <w:szCs w:val="21"/>
+        </w:rPr>
+        <w:t>Krutrim</w:t>
+      </w:r>
+      <w:proofErr w:type="spellEnd"/>
+      <w:r>
+        <w:rPr>
+          <w:rFonts w:ascii="Times New Roman" w:eastAsia="Times New Roman" w:hAnsi="Times New Roman" w:cs="Times New Roman"/>
+          <w:b/>
+          <w:sz w:val="21"/>
+          <w:szCs w:val="21"/>
+        </w:rPr>
+        <w:t xml:space="preserve"> SI Designs Ltd., Bengaluru, KA, India            </w:t>
+      </w:r>
+      <w:r>
+        <w:rPr>
+          <w:rFonts w:ascii="Times New Roman" w:eastAsia="Times New Roman" w:hAnsi="Times New Roman" w:cs="Times New Roman"/>
+          <w:b/>
+          <w:sz w:val="21"/>
+          <w:szCs w:val="21"/>
+        </w:rPr>
+        <w:tab/>
+      </w:r>
+      <w:r>
+        <w:rPr>
+          <w:rFonts w:ascii="Times New Roman" w:eastAsia="Times New Roman" w:hAnsi="Times New Roman" w:cs="Times New Roman"/>
+          <w:b/>
+          <w:sz w:val="21"/>
+          <w:szCs w:val="21"/>
+        </w:rPr>
+        <w:tab/>
+        <w:t xml:space="preserve">        </w:t>
+      </w:r>
+      <w:r>
+        <w:rPr>
+          <w:rFonts w:ascii="Times New Roman" w:eastAsia="Times New Roman" w:hAnsi="Times New Roman" w:cs="Times New Roman"/>
+          <w:b/>
+          <w:sz w:val="21"/>
+          <w:szCs w:val="21"/>
+        </w:rPr>
+        <w:t>July</w:t>
+      </w:r>
+      <w:r>
+        <w:rPr>
+          <w:rFonts w:ascii="Times New Roman" w:eastAsia="Times New Roman" w:hAnsi="Times New Roman" w:cs="Times New Roman"/>
+          <w:b/>
+          <w:sz w:val="21"/>
+          <w:szCs w:val="21"/>
+        </w:rPr>
+        <w:t xml:space="preserve"> 2023 - </w:t>
+      </w:r>
+      <w:r>
+        <w:rPr>
+          <w:rFonts w:ascii="Times New Roman" w:eastAsia="Times New Roman" w:hAnsi="Times New Roman" w:cs="Times New Roman"/>
+          <w:b/>
+          <w:sz w:val="21"/>
+          <w:szCs w:val="21"/>
+        </w:rPr>
+        <w:t>March 2024</w:t>
+      </w:r>
+    </w:p>
+    <w:p>
+      <w:pPr>
+        <w:pStyle w:val="ListParagraph"/>
+        <w:numPr>
+          <w:ilvl w:val="0"/>
+          <w:numId w:val="13"/>
+        </w:numPr>
+        <w:rPr>
+          <w:rFonts w:ascii="Times New Roman" w:eastAsia="Times New Roman" w:hAnsi="Times New Roman" w:cs="Times New Roman"/>
+          <w:color w:val="auto"/>
+          <w:szCs w:val="20"/>
+          <w:lang w:val="en-IN" w:eastAsia="en-IN"/>
+        </w:rPr>
+      </w:pPr>
+      <w:r>
+        <w:rPr>
+          <w:rFonts w:ascii="Times New Roman" w:eastAsia="Times New Roman" w:hAnsi="Times New Roman" w:cs="Times New Roman"/>
+          <w:b/>
+          <w:bCs/>
+          <w:color w:val="auto"/>
+          <w:szCs w:val="20"/>
+          <w:lang w:val="en-IN" w:eastAsia="en-IN"/>
+        </w:rPr>
+        <w:t xml:space="preserve">Krutrim-1 LLM: </w:t>
+      </w:r>
+      <w:r>
+        <w:rPr>
+          <w:rFonts w:ascii="Times New Roman" w:eastAsia="Times New Roman" w:hAnsi="Times New Roman" w:cs="Times New Roman"/>
+          <w:color w:val="auto"/>
+          <w:szCs w:val="20"/>
+          <w:lang w:val="en-IN" w:eastAsia="en-IN"/>
+        </w:rPr>
+        <w:t xml:space="preserve">Key contributor to India's first multilingual LLM, trained from scratch on </w:t>
+      </w:r>
+      <w:r>
+        <w:rPr>
+          <w:rFonts w:ascii="Times New Roman" w:eastAsia="Times New Roman" w:hAnsi="Times New Roman" w:cs="Times New Roman"/>
+          <w:b/>
+          <w:bCs/>
+          <w:color w:val="auto"/>
+          <w:szCs w:val="20"/>
+          <w:lang w:val="en-IN" w:eastAsia="en-IN"/>
+        </w:rPr>
+        <w:t>2.2T</w:t>
+      </w:r>
+      <w:r>
+        <w:rPr>
+          <w:rFonts w:ascii="Times New Roman" w:eastAsia="Times New Roman" w:hAnsi="Times New Roman" w:cs="Times New Roman"/>
+          <w:color w:val="auto"/>
+          <w:szCs w:val="20"/>
+          <w:lang w:val="en-IN" w:eastAsia="en-IN"/>
+        </w:rPr>
+        <w:t xml:space="preserve"> tokens. Designed a robust pretraining pipeline, integrating custom architectures, </w:t>
+      </w:r>
+      <w:r>
+        <w:rPr>
+          <w:rFonts w:ascii="Times New Roman" w:eastAsia="Times New Roman" w:hAnsi="Times New Roman" w:cs="Times New Roman"/>
+          <w:b/>
+          <w:bCs/>
+          <w:color w:val="auto"/>
+          <w:szCs w:val="20"/>
+          <w:lang w:val="en-IN" w:eastAsia="en-IN"/>
+        </w:rPr>
+        <w:t>GQA</w:t>
+      </w:r>
+      <w:r>
+        <w:rPr>
+          <w:rFonts w:ascii="Times New Roman" w:eastAsia="Times New Roman" w:hAnsi="Times New Roman" w:cs="Times New Roman"/>
+          <w:color w:val="auto"/>
+          <w:szCs w:val="20"/>
+          <w:lang w:val="en-IN" w:eastAsia="en-IN"/>
+        </w:rPr>
+        <w:t xml:space="preserve">, and </w:t>
+      </w:r>
+      <w:proofErr w:type="spellStart"/>
+      <w:r>
+        <w:rPr>
+          <w:rFonts w:ascii="Times New Roman" w:eastAsia="Times New Roman" w:hAnsi="Times New Roman" w:cs="Times New Roman"/>
+          <w:b/>
+          <w:bCs/>
+          <w:color w:val="auto"/>
+          <w:szCs w:val="20"/>
+          <w:lang w:val="en-IN" w:eastAsia="en-IN"/>
+        </w:rPr>
+        <w:t>ALiBi</w:t>
+      </w:r>
+      <w:proofErr w:type="spellEnd"/>
+      <w:r>
+        <w:rPr>
+          <w:rFonts w:ascii="Times New Roman" w:eastAsia="Times New Roman" w:hAnsi="Times New Roman" w:cs="Times New Roman"/>
+          <w:color w:val="auto"/>
+          <w:szCs w:val="20"/>
+          <w:lang w:val="en-IN" w:eastAsia="en-IN"/>
+        </w:rPr>
+        <w:t xml:space="preserve"> </w:t>
       </w:r>
       <w:r>
         <w:rPr>
@@ -740,6 +1309,360 @@
           <w:lang w:val="en-IN" w:eastAsia="en-IN"/>
         </w:rPr>
         <w:t>[</w:t>
+      </w:r>
+      <w:proofErr w:type="spellStart"/>
+      <w:r>
+        <w:rPr>
+          <w:rFonts w:ascii="Times New Roman" w:eastAsia="Times New Roman" w:hAnsi="Times New Roman" w:cs="Times New Roman"/>
+          <w:color w:val="000000"/>
+          <w:sz w:val="18"/>
+          <w:szCs w:val="18"/>
+        </w:rPr>
+        <w:fldChar w:fldCharType="begin"/>
+      </w:r>
+      <w:r>
+        <w:rPr>
+          <w:rFonts w:ascii="Times New Roman" w:eastAsia="Times New Roman" w:hAnsi="Times New Roman" w:cs="Times New Roman"/>
+          <w:color w:val="000000"/>
+          <w:sz w:val="18"/>
+          <w:szCs w:val="18"/>
+        </w:rPr>
+        <w:instrText>HYPERLINK "https://huggingface.co/krutrim-ai-labs/Krutrim-1-instruct"</w:instrText>
+      </w:r>
+      <w:r>
+        <w:rPr>
+          <w:rFonts w:ascii="Times New Roman" w:eastAsia="Times New Roman" w:hAnsi="Times New Roman" w:cs="Times New Roman"/>
+          <w:color w:val="000000"/>
+          <w:sz w:val="18"/>
+          <w:szCs w:val="18"/>
+        </w:rPr>
+      </w:r>
+      <w:r>
+        <w:rPr>
+          <w:rFonts w:ascii="Times New Roman" w:eastAsia="Times New Roman" w:hAnsi="Times New Roman" w:cs="Times New Roman"/>
+          <w:color w:val="000000"/>
+          <w:sz w:val="18"/>
+          <w:szCs w:val="18"/>
+        </w:rPr>
+        <w:fldChar w:fldCharType="separate"/>
+      </w:r>
+      <w:r>
+        <w:rPr>
+          <w:rStyle w:val="Hyperlink"/>
+          <w:rFonts w:ascii="Times New Roman" w:eastAsia="Times New Roman" w:hAnsi="Times New Roman" w:cs="Times New Roman"/>
+          <w:szCs w:val="20"/>
+          <w:lang w:val="en-IN" w:eastAsia="en-IN"/>
+        </w:rPr>
+        <w:t>krutrim</w:t>
+      </w:r>
+      <w:proofErr w:type="spellEnd"/>
+      <w:r>
+        <w:rPr>
+          <w:rStyle w:val="Hyperlink"/>
+          <w:rFonts w:ascii="Times New Roman" w:eastAsia="Times New Roman" w:hAnsi="Times New Roman" w:cs="Times New Roman"/>
+          <w:szCs w:val="20"/>
+          <w:lang w:val="en-IN" w:eastAsia="en-IN"/>
+        </w:rPr>
+        <w:t>-ai-labs/Krutrim-1-instruct</w:t>
+      </w:r>
+      <w:r>
+        <w:rPr>
+          <w:rStyle w:val="Hyperlink"/>
+          <w:rFonts w:ascii="Times New Roman" w:eastAsia="Times New Roman" w:hAnsi="Times New Roman" w:cs="Times New Roman"/>
+          <w:color w:val="auto"/>
+          <w:szCs w:val="20"/>
+          <w:u w:val="none"/>
+          <w:lang w:val="en-IN" w:eastAsia="en-IN"/>
+        </w:rPr>
+        <w:t>]</w:t>
+      </w:r>
+      <w:r>
+        <w:rPr>
+          <w:rFonts w:ascii="Times New Roman" w:eastAsia="Times New Roman" w:hAnsi="Times New Roman" w:cs="Times New Roman"/>
+          <w:color w:val="000000"/>
+          <w:sz w:val="18"/>
+          <w:szCs w:val="18"/>
+        </w:rPr>
+        <w:fldChar w:fldCharType="end"/>
+      </w:r>
+    </w:p>
+    <w:p>
+      <w:pPr>
+        <w:pStyle w:val="ListParagraph"/>
+        <w:numPr>
+          <w:ilvl w:val="0"/>
+          <w:numId w:val="13"/>
+        </w:numPr>
+        <w:rPr>
+          <w:rFonts w:ascii="Times New Roman" w:eastAsia="Times New Roman" w:hAnsi="Times New Roman" w:cs="Times New Roman"/>
+          <w:color w:val="auto"/>
+          <w:szCs w:val="20"/>
+          <w:lang w:val="en-IN" w:eastAsia="en-IN"/>
+        </w:rPr>
+      </w:pPr>
+      <w:r>
+        <w:rPr>
+          <w:rFonts w:ascii="Times New Roman" w:eastAsia="Times New Roman" w:hAnsi="Times New Roman" w:cs="Times New Roman"/>
+          <w:b/>
+          <w:bCs/>
+          <w:color w:val="auto"/>
+          <w:szCs w:val="20"/>
+          <w:lang w:val="en-IN" w:eastAsia="en-IN"/>
+        </w:rPr>
+        <w:t>Large-Scale Data Processing:</w:t>
+      </w:r>
+      <w:r>
+        <w:rPr>
+          <w:rFonts w:ascii="Times New Roman" w:eastAsia="Times New Roman" w:hAnsi="Times New Roman" w:cs="Times New Roman"/>
+          <w:color w:val="auto"/>
+          <w:szCs w:val="20"/>
+          <w:lang w:val="en-IN" w:eastAsia="en-IN"/>
+        </w:rPr>
+        <w:t xml:space="preserve"> </w:t>
+      </w:r>
+      <w:r>
+        <w:rPr>
+          <w:rFonts w:ascii="Times New Roman" w:eastAsia="Times New Roman" w:hAnsi="Times New Roman" w:cs="Times New Roman"/>
+          <w:color w:val="auto"/>
+          <w:szCs w:val="20"/>
+          <w:lang w:val="en-IN" w:eastAsia="en-IN"/>
+        </w:rPr>
+        <w:t xml:space="preserve">Worked on large-scale data cleaning and preprocessing of petabytes of text data, ensuring high-quality inputs for model training. Used </w:t>
+      </w:r>
+      <w:r>
+        <w:rPr>
+          <w:rFonts w:ascii="Times New Roman" w:eastAsia="Times New Roman" w:hAnsi="Times New Roman" w:cs="Times New Roman"/>
+          <w:b/>
+          <w:bCs/>
+          <w:color w:val="auto"/>
+          <w:szCs w:val="20"/>
+          <w:lang w:val="en-IN" w:eastAsia="en-IN"/>
+        </w:rPr>
+        <w:t>CC-Net</w:t>
+      </w:r>
+      <w:r>
+        <w:rPr>
+          <w:rFonts w:ascii="Times New Roman" w:eastAsia="Times New Roman" w:hAnsi="Times New Roman" w:cs="Times New Roman"/>
+          <w:color w:val="auto"/>
+          <w:szCs w:val="20"/>
+          <w:lang w:val="en-IN" w:eastAsia="en-IN"/>
+        </w:rPr>
+        <w:t xml:space="preserve">, </w:t>
+      </w:r>
+      <w:proofErr w:type="spellStart"/>
+      <w:r>
+        <w:rPr>
+          <w:rFonts w:ascii="Times New Roman" w:eastAsia="Times New Roman" w:hAnsi="Times New Roman" w:cs="Times New Roman"/>
+          <w:b/>
+          <w:bCs/>
+          <w:color w:val="auto"/>
+          <w:szCs w:val="20"/>
+          <w:lang w:val="en-IN" w:eastAsia="en-IN"/>
+        </w:rPr>
+        <w:t>RefinedWeb</w:t>
+      </w:r>
+      <w:proofErr w:type="spellEnd"/>
+      <w:r>
+        <w:rPr>
+          <w:rFonts w:ascii="Times New Roman" w:eastAsia="Times New Roman" w:hAnsi="Times New Roman" w:cs="Times New Roman"/>
+          <w:color w:val="auto"/>
+          <w:szCs w:val="20"/>
+          <w:lang w:val="en-IN" w:eastAsia="en-IN"/>
+        </w:rPr>
+        <w:t>, and custom filtering techniques to remove noise, deduplicate content, and enhance linguistic diversity, optimizing data efficiency, consistency, and relevance for training</w:t>
+      </w:r>
+    </w:p>
+    <w:p>
+      <w:pPr>
+        <w:pStyle w:val="ListParagraph"/>
+        <w:numPr>
+          <w:ilvl w:val="0"/>
+          <w:numId w:val="13"/>
+        </w:numPr>
+        <w:rPr>
+          <w:rFonts w:ascii="Times New Roman" w:eastAsia="Times New Roman" w:hAnsi="Times New Roman" w:cs="Times New Roman"/>
+          <w:color w:val="auto"/>
+          <w:szCs w:val="20"/>
+          <w:lang w:val="en-IN" w:eastAsia="en-IN"/>
+        </w:rPr>
+      </w:pPr>
+      <w:r>
+        <w:rPr>
+          <w:rFonts w:ascii="Times New Roman" w:eastAsia="Times New Roman" w:hAnsi="Times New Roman" w:cs="Times New Roman"/>
+          <w:b/>
+          <w:bCs/>
+          <w:color w:val="auto"/>
+          <w:szCs w:val="20"/>
+          <w:lang w:val="en-IN" w:eastAsia="en-IN"/>
+        </w:rPr>
+        <w:t>Tokenizer Development</w:t>
+      </w:r>
+      <w:r>
+        <w:rPr>
+          <w:rFonts w:ascii="Times New Roman" w:eastAsia="Times New Roman" w:hAnsi="Times New Roman" w:cs="Times New Roman"/>
+          <w:color w:val="auto"/>
+          <w:szCs w:val="20"/>
+          <w:lang w:val="en-IN" w:eastAsia="en-IN"/>
+        </w:rPr>
+        <w:t>:</w:t>
+      </w:r>
+      <w:r>
+        <w:rPr>
+          <w:rFonts w:ascii="Times New Roman" w:eastAsia="Times New Roman" w:hAnsi="Times New Roman" w:cs="Times New Roman"/>
+          <w:color w:val="auto"/>
+          <w:szCs w:val="20"/>
+          <w:lang w:val="en-IN" w:eastAsia="en-IN"/>
+        </w:rPr>
+        <w:t xml:space="preserve"> </w:t>
+      </w:r>
+      <w:r>
+        <w:rPr>
+          <w:rFonts w:ascii="Times New Roman" w:eastAsia="Times New Roman" w:hAnsi="Times New Roman" w:cs="Times New Roman"/>
+          <w:color w:val="auto"/>
+          <w:szCs w:val="20"/>
+          <w:lang w:val="en-IN" w:eastAsia="en-IN"/>
+        </w:rPr>
+        <w:t xml:space="preserve">Led the development of an </w:t>
+      </w:r>
+      <w:r>
+        <w:rPr>
+          <w:rFonts w:ascii="Times New Roman" w:eastAsia="Times New Roman" w:hAnsi="Times New Roman" w:cs="Times New Roman"/>
+          <w:color w:val="auto"/>
+          <w:szCs w:val="20"/>
+          <w:lang w:val="en-IN" w:eastAsia="en-IN"/>
+        </w:rPr>
+        <w:t>in-house tokenizer optimized for English and Indic languages</w:t>
+      </w:r>
+      <w:r>
+        <w:rPr>
+          <w:rFonts w:ascii="Times New Roman" w:eastAsia="Times New Roman" w:hAnsi="Times New Roman" w:cs="Times New Roman"/>
+          <w:color w:val="auto"/>
+          <w:szCs w:val="20"/>
+          <w:lang w:val="en-IN" w:eastAsia="en-IN"/>
+        </w:rPr>
+        <w:t xml:space="preserve"> using</w:t>
+      </w:r>
+      <w:r>
+        <w:rPr>
+          <w:rFonts w:ascii="Times New Roman" w:eastAsia="Times New Roman" w:hAnsi="Times New Roman" w:cs="Times New Roman"/>
+          <w:color w:val="auto"/>
+          <w:szCs w:val="20"/>
+          <w:lang w:val="en-IN" w:eastAsia="en-IN"/>
+        </w:rPr>
+        <w:t xml:space="preserve"> </w:t>
+      </w:r>
+      <w:r>
+        <w:rPr>
+          <w:rFonts w:ascii="Times New Roman" w:eastAsia="Times New Roman" w:hAnsi="Times New Roman" w:cs="Times New Roman"/>
+          <w:b/>
+          <w:bCs/>
+          <w:color w:val="auto"/>
+          <w:szCs w:val="20"/>
+          <w:lang w:val="en-IN" w:eastAsia="en-IN"/>
+        </w:rPr>
+        <w:t>BPE algorithm</w:t>
+      </w:r>
+      <w:r>
+        <w:rPr>
+          <w:rFonts w:ascii="Times New Roman" w:eastAsia="Times New Roman" w:hAnsi="Times New Roman" w:cs="Times New Roman"/>
+          <w:color w:val="auto"/>
+          <w:szCs w:val="20"/>
+          <w:lang w:val="en-IN" w:eastAsia="en-IN"/>
+        </w:rPr>
+        <w:t xml:space="preserve"> with </w:t>
+      </w:r>
+      <w:proofErr w:type="spellStart"/>
+      <w:r>
+        <w:rPr>
+          <w:rFonts w:ascii="Times New Roman" w:eastAsia="Times New Roman" w:hAnsi="Times New Roman" w:cs="Times New Roman"/>
+          <w:b/>
+          <w:bCs/>
+          <w:color w:val="auto"/>
+          <w:szCs w:val="20"/>
+          <w:lang w:val="en-IN" w:eastAsia="en-IN"/>
+        </w:rPr>
+        <w:t>SentencePiece</w:t>
+      </w:r>
+      <w:proofErr w:type="spellEnd"/>
+      <w:r>
+        <w:rPr>
+          <w:rFonts w:ascii="Times New Roman" w:eastAsia="Times New Roman" w:hAnsi="Times New Roman" w:cs="Times New Roman"/>
+          <w:color w:val="auto"/>
+          <w:szCs w:val="20"/>
+          <w:lang w:val="en-IN" w:eastAsia="en-IN"/>
+        </w:rPr>
+        <w:t xml:space="preserve">, achieving a fertility score of </w:t>
+      </w:r>
+      <w:r>
+        <w:rPr>
+          <w:rFonts w:ascii="Times New Roman" w:eastAsia="Times New Roman" w:hAnsi="Times New Roman" w:cs="Times New Roman"/>
+          <w:b/>
+          <w:bCs/>
+          <w:color w:val="auto"/>
+          <w:szCs w:val="20"/>
+          <w:lang w:val="en-IN" w:eastAsia="en-IN"/>
+        </w:rPr>
+        <w:t>1.5</w:t>
+      </w:r>
+      <w:r>
+        <w:rPr>
+          <w:rFonts w:ascii="Times New Roman" w:eastAsia="Times New Roman" w:hAnsi="Times New Roman" w:cs="Times New Roman"/>
+          <w:color w:val="auto"/>
+          <w:szCs w:val="20"/>
+          <w:lang w:val="en-IN" w:eastAsia="en-IN"/>
+        </w:rPr>
+        <w:t xml:space="preserve"> for English and </w:t>
+      </w:r>
+      <w:r>
+        <w:rPr>
+          <w:rFonts w:ascii="Times New Roman" w:eastAsia="Times New Roman" w:hAnsi="Times New Roman" w:cs="Times New Roman"/>
+          <w:b/>
+          <w:bCs/>
+          <w:color w:val="auto"/>
+          <w:szCs w:val="20"/>
+          <w:lang w:val="en-IN" w:eastAsia="en-IN"/>
+        </w:rPr>
+        <w:t>&lt;</w:t>
+      </w:r>
+      <w:r>
+        <w:rPr>
+          <w:rFonts w:ascii="Times New Roman" w:eastAsia="Times New Roman" w:hAnsi="Times New Roman" w:cs="Times New Roman"/>
+          <w:b/>
+          <w:bCs/>
+          <w:color w:val="auto"/>
+          <w:szCs w:val="20"/>
+          <w:lang w:val="en-IN" w:eastAsia="en-IN"/>
+        </w:rPr>
+        <w:t xml:space="preserve"> </w:t>
+      </w:r>
+      <w:r>
+        <w:rPr>
+          <w:rFonts w:ascii="Times New Roman" w:eastAsia="Times New Roman" w:hAnsi="Times New Roman" w:cs="Times New Roman"/>
+          <w:b/>
+          <w:bCs/>
+          <w:color w:val="auto"/>
+          <w:szCs w:val="20"/>
+          <w:lang w:val="en-IN" w:eastAsia="en-IN"/>
+        </w:rPr>
+        <w:t>2</w:t>
+      </w:r>
+      <w:r>
+        <w:rPr>
+          <w:rFonts w:ascii="Times New Roman" w:eastAsia="Times New Roman" w:hAnsi="Times New Roman" w:cs="Times New Roman"/>
+          <w:color w:val="auto"/>
+          <w:szCs w:val="20"/>
+          <w:lang w:val="en-IN" w:eastAsia="en-IN"/>
+        </w:rPr>
+        <w:t xml:space="preserve"> for Indic languages</w:t>
+      </w:r>
+      <w:r>
+        <w:rPr>
+          <w:rFonts w:ascii="Times New Roman" w:eastAsia="Times New Roman" w:hAnsi="Times New Roman" w:cs="Times New Roman"/>
+          <w:color w:val="auto"/>
+          <w:szCs w:val="20"/>
+          <w:lang w:val="en-IN" w:eastAsia="en-IN"/>
+        </w:rPr>
+        <w:t xml:space="preserve"> [</w:t>
       </w:r>
       <w:hyperlink r:id="rId11" w:history="1">
         <w:r>
@@ -759,156 +1682,28 @@
           <w:szCs w:val="20"/>
           <w:lang w:val="en-IN" w:eastAsia="en-IN"/>
         </w:rPr>
-        <w:t xml:space="preserve">] </w:t>
+        <w:t>]</w:t>
       </w:r>
     </w:p>
     <w:p>
       <w:pPr>
-        <w:pStyle w:val="ListParagraph"/>
-        <w:numPr>
-          <w:ilvl w:val="0"/>
-          <w:numId w:val="11"/>
-        </w:numPr>
-        <w:rPr>
-          <w:rFonts w:ascii="Times New Roman" w:eastAsia="Times New Roman" w:hAnsi="Times New Roman" w:cs="Times New Roman"/>
-          <w:color w:val="auto"/>
-          <w:szCs w:val="20"/>
-          <w:lang w:val="en-IN" w:eastAsia="en-IN"/>
-        </w:rPr>
-      </w:pPr>
-      <w:r>
-        <w:rPr>
-          <w:rFonts w:ascii="Times New Roman" w:eastAsia="Times New Roman" w:hAnsi="Times New Roman" w:cs="Times New Roman"/>
-          <w:b/>
-          <w:bCs/>
-          <w:color w:val="auto"/>
-          <w:szCs w:val="20"/>
-          <w:lang w:val="en-IN" w:eastAsia="en-IN"/>
-        </w:rPr>
-        <w:t>Alignment &amp; Preference Optimization:</w:t>
-      </w:r>
-      <w:r>
-        <w:rPr>
-          <w:rFonts w:ascii="Times New Roman" w:eastAsia="Times New Roman" w:hAnsi="Times New Roman" w:cs="Times New Roman"/>
-          <w:color w:val="auto"/>
-          <w:szCs w:val="20"/>
-          <w:lang w:val="en-IN" w:eastAsia="en-IN"/>
-        </w:rPr>
-        <w:t xml:space="preserve"> </w:t>
-      </w:r>
-      <w:r>
-        <w:rPr>
-          <w:rFonts w:ascii="Times New Roman" w:eastAsia="Times New Roman" w:hAnsi="Times New Roman" w:cs="Times New Roman"/>
-          <w:color w:val="auto"/>
-          <w:szCs w:val="20"/>
-          <w:lang w:val="en-IN" w:eastAsia="en-IN"/>
-        </w:rPr>
-        <w:t>Implemented Direct Preference Optimization (</w:t>
-      </w:r>
-      <w:r>
-        <w:rPr>
-          <w:rFonts w:ascii="Times New Roman" w:eastAsia="Times New Roman" w:hAnsi="Times New Roman" w:cs="Times New Roman"/>
-          <w:b/>
-          <w:bCs/>
-          <w:color w:val="auto"/>
-          <w:szCs w:val="20"/>
-          <w:lang w:val="en-IN" w:eastAsia="en-IN"/>
-        </w:rPr>
-        <w:t>DPO</w:t>
-      </w:r>
-      <w:r>
-        <w:rPr>
-          <w:rFonts w:ascii="Times New Roman" w:eastAsia="Times New Roman" w:hAnsi="Times New Roman" w:cs="Times New Roman"/>
-          <w:color w:val="auto"/>
-          <w:szCs w:val="20"/>
-          <w:lang w:val="en-IN" w:eastAsia="en-IN"/>
-        </w:rPr>
-        <w:t>) for English and Indic languages, aligning LLMs with human preferences to enhance response quality, cultural nuance, and multilingual robustness. Improved dialogue coherenc</w:t>
-      </w:r>
-      <w:r>
-        <w:rPr>
-          <w:rFonts w:ascii="Times New Roman" w:eastAsia="Times New Roman" w:hAnsi="Times New Roman" w:cs="Times New Roman"/>
-          <w:color w:val="auto"/>
-          <w:szCs w:val="20"/>
-          <w:lang w:val="en-IN" w:eastAsia="en-IN"/>
-        </w:rPr>
-        <w:t xml:space="preserve">e, </w:t>
-      </w:r>
-      <w:r>
-        <w:rPr>
-          <w:rFonts w:ascii="Times New Roman" w:eastAsia="Times New Roman" w:hAnsi="Times New Roman" w:cs="Times New Roman"/>
-          <w:color w:val="auto"/>
-          <w:szCs w:val="20"/>
-          <w:lang w:val="en-IN" w:eastAsia="en-IN"/>
-        </w:rPr>
-        <w:t>contextual accuracy, model self-identity, and instruction following for real-world applications.</w:t>
-      </w:r>
-    </w:p>
-    <w:p>
-      <w:pPr>
-        <w:pStyle w:val="ListParagraph"/>
-        <w:numPr>
-          <w:ilvl w:val="0"/>
-          <w:numId w:val="11"/>
-        </w:numPr>
-        <w:rPr>
-          <w:rFonts w:ascii="Times New Roman" w:eastAsia="Times New Roman" w:hAnsi="Times New Roman" w:cs="Times New Roman"/>
-          <w:color w:val="auto"/>
-          <w:szCs w:val="20"/>
-          <w:lang w:val="en-IN" w:eastAsia="en-IN"/>
-        </w:rPr>
-      </w:pPr>
-      <w:r>
-        <w:rPr>
-          <w:rFonts w:ascii="Times New Roman" w:eastAsia="Times New Roman" w:hAnsi="Times New Roman" w:cs="Times New Roman"/>
-          <w:b/>
-          <w:bCs/>
-          <w:color w:val="auto"/>
-          <w:szCs w:val="20"/>
-          <w:lang w:val="en-IN" w:eastAsia="en-IN"/>
-        </w:rPr>
-        <w:t xml:space="preserve">Model Deployment &amp; Inference: </w:t>
-      </w:r>
-      <w:r>
-        <w:rPr>
-          <w:rFonts w:ascii="Times New Roman" w:eastAsia="Times New Roman" w:hAnsi="Times New Roman" w:cs="Times New Roman"/>
-          <w:color w:val="auto"/>
-          <w:szCs w:val="20"/>
-          <w:lang w:val="en-IN" w:eastAsia="en-IN"/>
-        </w:rPr>
-        <w:t xml:space="preserve">Gained experience working with </w:t>
-      </w:r>
-      <w:r>
-        <w:rPr>
-          <w:rFonts w:ascii="Times New Roman" w:eastAsia="Times New Roman" w:hAnsi="Times New Roman" w:cs="Times New Roman"/>
-          <w:b/>
-          <w:bCs/>
-          <w:color w:val="auto"/>
-          <w:szCs w:val="20"/>
-          <w:lang w:val="en-IN" w:eastAsia="en-IN"/>
-        </w:rPr>
-        <w:t>vLLM</w:t>
-      </w:r>
-      <w:r>
-        <w:rPr>
-          <w:rFonts w:ascii="Times New Roman" w:eastAsia="Times New Roman" w:hAnsi="Times New Roman" w:cs="Times New Roman"/>
-          <w:color w:val="auto"/>
-          <w:szCs w:val="20"/>
-          <w:lang w:val="en-IN" w:eastAsia="en-IN"/>
-        </w:rPr>
-        <w:t xml:space="preserve"> for efficient model inference and hosting, optimizing performance for large-scale LLM deployments</w:t>
-      </w:r>
-    </w:p>
-    <w:p>
-      <w:pPr>
         <w:spacing w:before="80" w:after="0"/>
+        <w:rPr>
+          <w:rFonts w:ascii="Times New Roman" w:eastAsia="Times New Roman" w:hAnsi="Times New Roman" w:cs="Times New Roman"/>
+          <w:b/>
+          <w:sz w:val="20"/>
+          <w:szCs w:val="20"/>
+        </w:rPr>
+      </w:pPr>
+      <w:r>
         <w:rPr>
           <w:rFonts w:ascii="Times New Roman" w:eastAsia="Times New Roman" w:hAnsi="Times New Roman" w:cs="Times New Roman"/>
           <w:b/>
           <w:sz w:val="21"/>
           <w:szCs w:val="21"/>
         </w:rPr>
-      </w:pPr>
+        <w:t>Data Scientist</w:t>
+      </w:r>
       <w:r>
         <w:rPr>
           <w:rFonts w:ascii="Times New Roman" w:eastAsia="Times New Roman" w:hAnsi="Times New Roman" w:cs="Times New Roman"/>
@@ -916,7 +1711,7 @@
           <w:sz w:val="21"/>
           <w:szCs w:val="21"/>
         </w:rPr>
-        <w:t>Data Scientist</w:t>
+        <w:t xml:space="preserve"> - 1</w:t>
       </w:r>
       <w:r>
         <w:rPr>
@@ -925,7 +1720,7 @@
           <w:sz w:val="21"/>
           <w:szCs w:val="21"/>
         </w:rPr>
-        <w:t xml:space="preserve"> - 1</w:t>
+        <w:t xml:space="preserve">, </w:t>
       </w:r>
       <w:r>
         <w:rPr>
@@ -934,7 +1729,7 @@
           <w:sz w:val="21"/>
           <w:szCs w:val="21"/>
         </w:rPr>
-        <w:t xml:space="preserve">, Krutrim SI Designs Ltd., Bengaluru, KA, India            </w:t>
+        <w:t>Ola Cabs</w:t>
       </w:r>
       <w:r>
         <w:rPr>
@@ -943,7 +1738,7 @@
           <w:sz w:val="21"/>
           <w:szCs w:val="21"/>
         </w:rPr>
-        <w:tab/>
+        <w:t>,</w:t>
       </w:r>
       <w:r>
         <w:rPr>
@@ -952,8 +1747,7 @@
           <w:sz w:val="21"/>
           <w:szCs w:val="21"/>
         </w:rPr>
-        <w:tab/>
-        <w:t xml:space="preserve">        </w:t>
+        <w:t xml:space="preserve"> Bengaluru, KA, </w:t>
       </w:r>
       <w:r>
         <w:rPr>
@@ -962,7 +1756,7 @@
           <w:sz w:val="21"/>
           <w:szCs w:val="21"/>
         </w:rPr>
-        <w:t>July</w:t>
+        <w:t xml:space="preserve">India </w:t>
       </w:r>
       <w:r>
         <w:rPr>
@@ -971,7 +1765,7 @@
           <w:sz w:val="21"/>
           <w:szCs w:val="21"/>
         </w:rPr>
-        <w:t xml:space="preserve"> 2023 - </w:t>
+        <w:tab/>
       </w:r>
       <w:r>
         <w:rPr>
@@ -980,7 +1774,52 @@
           <w:sz w:val="21"/>
           <w:szCs w:val="21"/>
         </w:rPr>
-        <w:t>March 2024</w:t>
+        <w:tab/>
+      </w:r>
+      <w:r>
+        <w:rPr>
+          <w:rFonts w:ascii="Times New Roman" w:eastAsia="Times New Roman" w:hAnsi="Times New Roman" w:cs="Times New Roman"/>
+          <w:b/>
+          <w:sz w:val="21"/>
+          <w:szCs w:val="21"/>
+        </w:rPr>
+        <w:tab/>
+      </w:r>
+      <w:r>
+        <w:rPr>
+          <w:rFonts w:ascii="Times New Roman" w:eastAsia="Times New Roman" w:hAnsi="Times New Roman" w:cs="Times New Roman"/>
+          <w:b/>
+          <w:sz w:val="21"/>
+          <w:szCs w:val="21"/>
+        </w:rPr>
+        <w:tab/>
+      </w:r>
+      <w:r>
+        <w:rPr>
+          <w:rFonts w:ascii="Times New Roman" w:eastAsia="Times New Roman" w:hAnsi="Times New Roman" w:cs="Times New Roman"/>
+          <w:b/>
+          <w:sz w:val="21"/>
+          <w:szCs w:val="21"/>
+        </w:rPr>
+        <w:tab/>
+      </w:r>
+      <w:r>
+        <w:rPr>
+          <w:rFonts w:ascii="Times New Roman" w:eastAsia="Times New Roman" w:hAnsi="Times New Roman" w:cs="Times New Roman"/>
+          <w:b/>
+          <w:sz w:val="21"/>
+          <w:szCs w:val="21"/>
+        </w:rPr>
+        <w:t xml:space="preserve">         </w:t>
+      </w:r>
+      <w:r>
+        <w:rPr>
+          <w:rFonts w:ascii="Times New Roman" w:eastAsia="Times New Roman" w:hAnsi="Times New Roman" w:cs="Times New Roman"/>
+          <w:b/>
+          <w:sz w:val="21"/>
+          <w:szCs w:val="21"/>
+        </w:rPr>
+        <w:t>July 2022 - June 2023</w:t>
       </w:r>
     </w:p>
     <w:p>
@@ -992,122 +1831,114 @@
         </w:numPr>
         <w:rPr>
           <w:rFonts w:ascii="Times New Roman" w:eastAsia="Times New Roman" w:hAnsi="Times New Roman" w:cs="Times New Roman"/>
-          <w:color w:val="auto"/>
-          <w:szCs w:val="20"/>
-          <w:lang w:val="en-IN" w:eastAsia="en-IN"/>
-        </w:rPr>
-      </w:pPr>
-      <w:r>
-        <w:rPr>
-          <w:rFonts w:ascii="Times New Roman" w:eastAsia="Times New Roman" w:hAnsi="Times New Roman" w:cs="Times New Roman"/>
-          <w:b/>
-          <w:bCs/>
-          <w:color w:val="auto"/>
-          <w:szCs w:val="20"/>
-          <w:lang w:val="en-IN" w:eastAsia="en-IN"/>
-        </w:rPr>
-        <w:t xml:space="preserve">Krutrim-1 LLM: </w:t>
-      </w:r>
-      <w:r>
-        <w:rPr>
-          <w:rFonts w:ascii="Times New Roman" w:eastAsia="Times New Roman" w:hAnsi="Times New Roman" w:cs="Times New Roman"/>
-          <w:color w:val="auto"/>
-          <w:szCs w:val="20"/>
-          <w:lang w:val="en-IN" w:eastAsia="en-IN"/>
-        </w:rPr>
-        <w:t xml:space="preserve">Key contributor to India's first multilingual LLM, trained from scratch on </w:t>
-      </w:r>
-      <w:r>
-        <w:rPr>
-          <w:rFonts w:ascii="Times New Roman" w:eastAsia="Times New Roman" w:hAnsi="Times New Roman" w:cs="Times New Roman"/>
-          <w:b/>
-          <w:bCs/>
-          <w:color w:val="auto"/>
-          <w:szCs w:val="20"/>
-          <w:lang w:val="en-IN" w:eastAsia="en-IN"/>
-        </w:rPr>
-        <w:t>2.2T</w:t>
-      </w:r>
-      <w:r>
-        <w:rPr>
-          <w:rFonts w:ascii="Times New Roman" w:eastAsia="Times New Roman" w:hAnsi="Times New Roman" w:cs="Times New Roman"/>
-          <w:color w:val="auto"/>
-          <w:szCs w:val="20"/>
-          <w:lang w:val="en-IN" w:eastAsia="en-IN"/>
-        </w:rPr>
-        <w:t xml:space="preserve"> tokens. Designed a robust pretraining pipeline, integrating custom architectures, </w:t>
-      </w:r>
-      <w:r>
-        <w:rPr>
-          <w:rFonts w:ascii="Times New Roman" w:eastAsia="Times New Roman" w:hAnsi="Times New Roman" w:cs="Times New Roman"/>
-          <w:b/>
-          <w:bCs/>
-          <w:color w:val="auto"/>
-          <w:szCs w:val="20"/>
-          <w:lang w:val="en-IN" w:eastAsia="en-IN"/>
-        </w:rPr>
-        <w:t>GQA</w:t>
-      </w:r>
-      <w:r>
-        <w:rPr>
-          <w:rFonts w:ascii="Times New Roman" w:eastAsia="Times New Roman" w:hAnsi="Times New Roman" w:cs="Times New Roman"/>
-          <w:color w:val="auto"/>
-          <w:szCs w:val="20"/>
-          <w:lang w:val="en-IN" w:eastAsia="en-IN"/>
-        </w:rPr>
-        <w:t xml:space="preserve">, and </w:t>
-      </w:r>
-      <w:r>
-        <w:rPr>
-          <w:rFonts w:ascii="Times New Roman" w:eastAsia="Times New Roman" w:hAnsi="Times New Roman" w:cs="Times New Roman"/>
-          <w:b/>
-          <w:bCs/>
-          <w:color w:val="auto"/>
-          <w:szCs w:val="20"/>
-          <w:lang w:val="en-IN" w:eastAsia="en-IN"/>
-        </w:rPr>
-        <w:t>ALiBi</w:t>
-      </w:r>
-      <w:r>
-        <w:rPr>
-          <w:rFonts w:ascii="Times New Roman" w:eastAsia="Times New Roman" w:hAnsi="Times New Roman" w:cs="Times New Roman"/>
-          <w:color w:val="auto"/>
-          <w:szCs w:val="20"/>
-          <w:lang w:val="en-IN" w:eastAsia="en-IN"/>
+          <w:color w:val="000000"/>
+          <w:szCs w:val="20"/>
+        </w:rPr>
+      </w:pPr>
+      <w:r>
+        <w:rPr>
+          <w:rFonts w:ascii="Times New Roman" w:eastAsia="Times New Roman" w:hAnsi="Times New Roman" w:cs="Times New Roman"/>
+          <w:b/>
+          <w:bCs/>
+          <w:color w:val="000000"/>
+          <w:szCs w:val="20"/>
+        </w:rPr>
+        <w:t>SFT &amp; LLM Fine-Tuning</w:t>
+      </w:r>
+      <w:r>
+        <w:rPr>
+          <w:rFonts w:ascii="Times New Roman" w:eastAsia="Times New Roman" w:hAnsi="Times New Roman" w:cs="Times New Roman"/>
+          <w:color w:val="000000"/>
+          <w:szCs w:val="20"/>
+        </w:rPr>
+        <w:t xml:space="preserve">: </w:t>
+      </w:r>
+      <w:r>
+        <w:rPr>
+          <w:rFonts w:ascii="Times New Roman" w:eastAsia="Times New Roman" w:hAnsi="Times New Roman" w:cs="Times New Roman"/>
+          <w:color w:val="000000"/>
+          <w:szCs w:val="20"/>
+        </w:rPr>
+        <w:t xml:space="preserve">Led SFT experiments </w:t>
+      </w:r>
+      <w:r>
+        <w:rPr>
+          <w:rFonts w:ascii="Times New Roman" w:eastAsia="Times New Roman" w:hAnsi="Times New Roman" w:cs="Times New Roman"/>
+          <w:color w:val="000000"/>
+          <w:szCs w:val="20"/>
+        </w:rPr>
+        <w:t>using</w:t>
+      </w:r>
+      <w:r>
+        <w:rPr>
+          <w:rFonts w:ascii="Times New Roman" w:eastAsia="Times New Roman" w:hAnsi="Times New Roman" w:cs="Times New Roman"/>
+          <w:color w:val="000000"/>
+          <w:szCs w:val="20"/>
         </w:rPr>
         <w:t xml:space="preserve"> </w:t>
       </w:r>
-      <w:r>
-        <w:rPr>
-          <w:rFonts w:ascii="Times New Roman" w:eastAsia="Times New Roman" w:hAnsi="Times New Roman" w:cs="Times New Roman"/>
-          <w:color w:val="auto"/>
-          <w:szCs w:val="20"/>
-          <w:lang w:val="en-IN" w:eastAsia="en-IN"/>
-        </w:rPr>
-        <w:t>[</w:t>
-      </w:r>
-      <w:hyperlink r:id="rId12" w:history="1">
-        <w:r>
-          <w:rPr>
-            <w:rStyle w:val="Hyperlink"/>
-            <w:rFonts w:ascii="Times New Roman" w:eastAsia="Times New Roman" w:hAnsi="Times New Roman" w:cs="Times New Roman"/>
-            <w:szCs w:val="20"/>
-            <w:lang w:val="en-IN" w:eastAsia="en-IN"/>
-          </w:rPr>
-          <w:t>krutrim-ai-labs/Krutrim-1-instruct</w:t>
-        </w:r>
-        <w:r>
-          <w:rPr>
-            <w:rStyle w:val="Hyperlink"/>
-            <w:rFonts w:ascii="Times New Roman" w:eastAsia="Times New Roman" w:hAnsi="Times New Roman" w:cs="Times New Roman"/>
-            <w:color w:val="auto"/>
-            <w:szCs w:val="20"/>
-            <w:u w:val="none"/>
-            <w:lang w:val="en-IN" w:eastAsia="en-IN"/>
-          </w:rPr>
-          <w:t>]</w:t>
-        </w:r>
-      </w:hyperlink>
+      <w:proofErr w:type="spellStart"/>
+      <w:r>
+        <w:rPr>
+          <w:rFonts w:ascii="Times New Roman" w:eastAsia="Times New Roman" w:hAnsi="Times New Roman" w:cs="Times New Roman"/>
+          <w:b/>
+          <w:bCs/>
+          <w:color w:val="000000"/>
+          <w:szCs w:val="20"/>
+        </w:rPr>
+        <w:t>DeepSpeed</w:t>
+      </w:r>
+      <w:proofErr w:type="spellEnd"/>
+      <w:r>
+        <w:rPr>
+          <w:rFonts w:ascii="Times New Roman" w:eastAsia="Times New Roman" w:hAnsi="Times New Roman" w:cs="Times New Roman"/>
+          <w:b/>
+          <w:bCs/>
+          <w:color w:val="000000"/>
+          <w:szCs w:val="20"/>
+        </w:rPr>
+        <w:t xml:space="preserve"> ZERO-3</w:t>
+      </w:r>
+      <w:r>
+        <w:rPr>
+          <w:rFonts w:ascii="Times New Roman" w:eastAsia="Times New Roman" w:hAnsi="Times New Roman" w:cs="Times New Roman"/>
+          <w:color w:val="000000"/>
+          <w:szCs w:val="20"/>
+        </w:rPr>
+        <w:t xml:space="preserve"> </w:t>
+      </w:r>
+      <w:r>
+        <w:rPr>
+          <w:rFonts w:ascii="Times New Roman" w:eastAsia="Times New Roman" w:hAnsi="Times New Roman" w:cs="Times New Roman"/>
+          <w:color w:val="000000"/>
+          <w:szCs w:val="20"/>
+        </w:rPr>
+        <w:t>on</w:t>
+      </w:r>
+      <w:r>
+        <w:rPr>
+          <w:rFonts w:ascii="Times New Roman" w:eastAsia="Times New Roman" w:hAnsi="Times New Roman" w:cs="Times New Roman"/>
+          <w:color w:val="000000"/>
+          <w:szCs w:val="20"/>
+        </w:rPr>
+        <w:t xml:space="preserve"> various</w:t>
+      </w:r>
+      <w:r>
+        <w:rPr>
+          <w:rFonts w:ascii="Times New Roman" w:eastAsia="Times New Roman" w:hAnsi="Times New Roman" w:cs="Times New Roman"/>
+          <w:color w:val="000000"/>
+          <w:szCs w:val="20"/>
+        </w:rPr>
+        <w:t xml:space="preserve"> LLMs </w:t>
+      </w:r>
+      <w:r>
+        <w:rPr>
+          <w:rFonts w:ascii="Times New Roman" w:eastAsia="Times New Roman" w:hAnsi="Times New Roman" w:cs="Times New Roman"/>
+          <w:color w:val="000000"/>
+          <w:szCs w:val="20"/>
+        </w:rPr>
+        <w:t>for customer care automation</w:t>
+      </w:r>
     </w:p>
     <w:p>
       <w:pPr>
@@ -1118,79 +1949,81 @@
         </w:numPr>
         <w:rPr>
           <w:rFonts w:ascii="Times New Roman" w:eastAsia="Times New Roman" w:hAnsi="Times New Roman" w:cs="Times New Roman"/>
-          <w:color w:val="auto"/>
-          <w:szCs w:val="20"/>
-          <w:lang w:val="en-IN" w:eastAsia="en-IN"/>
-        </w:rPr>
-      </w:pPr>
-      <w:r>
-        <w:rPr>
-          <w:rFonts w:ascii="Times New Roman" w:eastAsia="Times New Roman" w:hAnsi="Times New Roman" w:cs="Times New Roman"/>
-          <w:b/>
-          <w:bCs/>
-          <w:color w:val="auto"/>
-          <w:szCs w:val="20"/>
-          <w:lang w:val="en-IN" w:eastAsia="en-IN"/>
-        </w:rPr>
-        <w:t>Large-Scale Data Processing:</w:t>
-      </w:r>
-      <w:r>
-        <w:rPr>
-          <w:rFonts w:ascii="Times New Roman" w:eastAsia="Times New Roman" w:hAnsi="Times New Roman" w:cs="Times New Roman"/>
-          <w:color w:val="auto"/>
-          <w:szCs w:val="20"/>
-          <w:lang w:val="en-IN" w:eastAsia="en-IN"/>
+          <w:color w:val="000000"/>
+          <w:szCs w:val="20"/>
+        </w:rPr>
+      </w:pPr>
+      <w:r>
+        <w:rPr>
+          <w:rFonts w:ascii="Times New Roman" w:eastAsia="Times New Roman" w:hAnsi="Times New Roman" w:cs="Times New Roman"/>
+          <w:b/>
+          <w:bCs/>
+          <w:color w:val="000000"/>
+          <w:szCs w:val="20"/>
+        </w:rPr>
+        <w:t>Cell Defect Detection</w:t>
+      </w:r>
+      <w:r>
+        <w:rPr>
+          <w:rFonts w:ascii="Times New Roman" w:eastAsia="Times New Roman" w:hAnsi="Times New Roman" w:cs="Times New Roman"/>
+          <w:color w:val="000000"/>
+          <w:szCs w:val="20"/>
+        </w:rPr>
+        <w:t>: Built a detection system with a custom</w:t>
+      </w:r>
+      <w:r>
+        <w:rPr>
+          <w:rFonts w:ascii="Times New Roman" w:eastAsia="Times New Roman" w:hAnsi="Times New Roman" w:cs="Times New Roman"/>
+          <w:color w:val="000000"/>
+          <w:szCs w:val="20"/>
+        </w:rPr>
+        <w:t xml:space="preserve"> model with</w:t>
+      </w:r>
+      <w:r>
+        <w:rPr>
+          <w:rFonts w:ascii="Times New Roman" w:eastAsia="Times New Roman" w:hAnsi="Times New Roman" w:cs="Times New Roman"/>
+          <w:color w:val="000000"/>
+          <w:szCs w:val="20"/>
         </w:rPr>
         <w:t xml:space="preserve"> </w:t>
       </w:r>
-      <w:r>
-        <w:rPr>
-          <w:rFonts w:ascii="Times New Roman" w:eastAsia="Times New Roman" w:hAnsi="Times New Roman" w:cs="Times New Roman"/>
-          <w:color w:val="auto"/>
-          <w:szCs w:val="20"/>
-          <w:lang w:val="en-IN" w:eastAsia="en-IN"/>
-        </w:rPr>
-        <w:t xml:space="preserve">Worked on large-scale data cleaning and preprocessing of petabytes of text data, ensuring high-quality inputs for model training. Used </w:t>
-      </w:r>
-      <w:r>
-        <w:rPr>
-          <w:rFonts w:ascii="Times New Roman" w:eastAsia="Times New Roman" w:hAnsi="Times New Roman" w:cs="Times New Roman"/>
-          <w:b/>
-          <w:bCs/>
-          <w:color w:val="auto"/>
-          <w:szCs w:val="20"/>
-          <w:lang w:val="en-IN" w:eastAsia="en-IN"/>
-        </w:rPr>
-        <w:t>CC-Net</w:t>
-      </w:r>
-      <w:r>
-        <w:rPr>
-          <w:rFonts w:ascii="Times New Roman" w:eastAsia="Times New Roman" w:hAnsi="Times New Roman" w:cs="Times New Roman"/>
-          <w:color w:val="auto"/>
-          <w:szCs w:val="20"/>
-          <w:lang w:val="en-IN" w:eastAsia="en-IN"/>
-        </w:rPr>
-        <w:t xml:space="preserve">, </w:t>
-      </w:r>
-      <w:r>
-        <w:rPr>
-          <w:rFonts w:ascii="Times New Roman" w:eastAsia="Times New Roman" w:hAnsi="Times New Roman" w:cs="Times New Roman"/>
-          <w:b/>
-          <w:bCs/>
-          <w:color w:val="auto"/>
-          <w:szCs w:val="20"/>
-          <w:lang w:val="en-IN" w:eastAsia="en-IN"/>
-        </w:rPr>
-        <w:t>RefinedWeb</w:t>
-      </w:r>
-      <w:r>
-        <w:rPr>
-          <w:rFonts w:ascii="Times New Roman" w:eastAsia="Times New Roman" w:hAnsi="Times New Roman" w:cs="Times New Roman"/>
-          <w:color w:val="auto"/>
-          <w:szCs w:val="20"/>
-          <w:lang w:val="en-IN" w:eastAsia="en-IN"/>
-        </w:rPr>
-        <w:t>, and custom filtering techniques to remove noise, deduplicate content, and enhance linguistic diversity, optimizing data efficiency, consistency, and relevance for training</w:t>
+      <w:proofErr w:type="spellStart"/>
+      <w:r>
+        <w:rPr>
+          <w:rFonts w:ascii="Times New Roman" w:eastAsia="Times New Roman" w:hAnsi="Times New Roman" w:cs="Times New Roman"/>
+          <w:b/>
+          <w:bCs/>
+          <w:color w:val="000000"/>
+          <w:szCs w:val="20"/>
+        </w:rPr>
+        <w:t>ResNet</w:t>
+      </w:r>
+      <w:proofErr w:type="spellEnd"/>
+      <w:r>
+        <w:rPr>
+          <w:rFonts w:ascii="Times New Roman" w:eastAsia="Times New Roman" w:hAnsi="Times New Roman" w:cs="Times New Roman"/>
+          <w:color w:val="000000"/>
+          <w:szCs w:val="20"/>
+        </w:rPr>
+        <w:t xml:space="preserve"> architecture achieving </w:t>
+      </w:r>
+      <w:r>
+        <w:rPr>
+          <w:rFonts w:ascii="Times New Roman" w:eastAsia="Times New Roman" w:hAnsi="Times New Roman" w:cs="Times New Roman"/>
+          <w:b/>
+          <w:bCs/>
+          <w:color w:val="000000"/>
+          <w:szCs w:val="20"/>
+        </w:rPr>
+        <w:t xml:space="preserve">95% </w:t>
+      </w:r>
+      <w:r>
+        <w:rPr>
+          <w:rFonts w:ascii="Times New Roman" w:eastAsia="Times New Roman" w:hAnsi="Times New Roman" w:cs="Times New Roman"/>
+          <w:color w:val="000000"/>
+          <w:szCs w:val="20"/>
+        </w:rPr>
+        <w:t>accuracy</w:t>
       </w:r>
     </w:p>
     <w:p>
@@ -1202,544 +2035,6 @@
         </w:numPr>
         <w:rPr>
           <w:rFonts w:ascii="Times New Roman" w:eastAsia="Times New Roman" w:hAnsi="Times New Roman" w:cs="Times New Roman"/>
-          <w:color w:val="auto"/>
-          <w:szCs w:val="20"/>
-          <w:lang w:val="en-IN" w:eastAsia="en-IN"/>
-        </w:rPr>
-      </w:pPr>
-      <w:r>
-        <w:rPr>
-          <w:rFonts w:ascii="Times New Roman" w:eastAsia="Times New Roman" w:hAnsi="Times New Roman" w:cs="Times New Roman"/>
-          <w:b/>
-          <w:bCs/>
-          <w:color w:val="auto"/>
-          <w:szCs w:val="20"/>
-          <w:lang w:val="en-IN" w:eastAsia="en-IN"/>
-        </w:rPr>
-        <w:t>Tokenizer Development</w:t>
-      </w:r>
-      <w:r>
-        <w:rPr>
-          <w:rFonts w:ascii="Times New Roman" w:eastAsia="Times New Roman" w:hAnsi="Times New Roman" w:cs="Times New Roman"/>
-          <w:color w:val="auto"/>
-          <w:szCs w:val="20"/>
-          <w:lang w:val="en-IN" w:eastAsia="en-IN"/>
-        </w:rPr>
-        <w:t>:</w:t>
-      </w:r>
-      <w:r>
-        <w:rPr>
-          <w:rFonts w:ascii="Times New Roman" w:eastAsia="Times New Roman" w:hAnsi="Times New Roman" w:cs="Times New Roman"/>
-          <w:color w:val="auto"/>
-          <w:szCs w:val="20"/>
-          <w:lang w:val="en-IN" w:eastAsia="en-IN"/>
-        </w:rPr>
-        <w:t xml:space="preserve"> </w:t>
-      </w:r>
-      <w:r>
-        <w:rPr>
-          <w:rFonts w:ascii="Times New Roman" w:eastAsia="Times New Roman" w:hAnsi="Times New Roman" w:cs="Times New Roman"/>
-          <w:color w:val="auto"/>
-          <w:szCs w:val="20"/>
-          <w:lang w:val="en-IN" w:eastAsia="en-IN"/>
-        </w:rPr>
-        <w:t xml:space="preserve">Led the development of an </w:t>
-      </w:r>
-      <w:r>
-        <w:rPr>
-          <w:rFonts w:ascii="Times New Roman" w:eastAsia="Times New Roman" w:hAnsi="Times New Roman" w:cs="Times New Roman"/>
-          <w:color w:val="auto"/>
-          <w:szCs w:val="20"/>
-          <w:lang w:val="en-IN" w:eastAsia="en-IN"/>
-        </w:rPr>
-        <w:t>in-house tokenizer optimized for English and Indic languages</w:t>
-      </w:r>
-      <w:r>
-        <w:rPr>
-          <w:rFonts w:ascii="Times New Roman" w:eastAsia="Times New Roman" w:hAnsi="Times New Roman" w:cs="Times New Roman"/>
-          <w:color w:val="auto"/>
-          <w:szCs w:val="20"/>
-          <w:lang w:val="en-IN" w:eastAsia="en-IN"/>
-        </w:rPr>
-        <w:t xml:space="preserve"> using</w:t>
-      </w:r>
-      <w:r>
-        <w:rPr>
-          <w:rFonts w:ascii="Times New Roman" w:eastAsia="Times New Roman" w:hAnsi="Times New Roman" w:cs="Times New Roman"/>
-          <w:color w:val="auto"/>
-          <w:szCs w:val="20"/>
-          <w:lang w:val="en-IN" w:eastAsia="en-IN"/>
-        </w:rPr>
-        <w:t xml:space="preserve"> </w:t>
-      </w:r>
-      <w:r>
-        <w:rPr>
-          <w:rFonts w:ascii="Times New Roman" w:eastAsia="Times New Roman" w:hAnsi="Times New Roman" w:cs="Times New Roman"/>
-          <w:b/>
-          <w:bCs/>
-          <w:color w:val="auto"/>
-          <w:szCs w:val="20"/>
-          <w:lang w:val="en-IN" w:eastAsia="en-IN"/>
-        </w:rPr>
-        <w:t>BPE algorithm</w:t>
-      </w:r>
-      <w:r>
-        <w:rPr>
-          <w:rFonts w:ascii="Times New Roman" w:eastAsia="Times New Roman" w:hAnsi="Times New Roman" w:cs="Times New Roman"/>
-          <w:color w:val="auto"/>
-          <w:szCs w:val="20"/>
-          <w:lang w:val="en-IN" w:eastAsia="en-IN"/>
-        </w:rPr>
-        <w:t xml:space="preserve"> with </w:t>
-      </w:r>
-      <w:r>
-        <w:rPr>
-          <w:rFonts w:ascii="Times New Roman" w:eastAsia="Times New Roman" w:hAnsi="Times New Roman" w:cs="Times New Roman"/>
-          <w:b/>
-          <w:bCs/>
-          <w:color w:val="auto"/>
-          <w:szCs w:val="20"/>
-          <w:lang w:val="en-IN" w:eastAsia="en-IN"/>
-        </w:rPr>
-        <w:t>SentencePiece</w:t>
-      </w:r>
-      <w:r>
-        <w:rPr>
-          <w:rFonts w:ascii="Times New Roman" w:eastAsia="Times New Roman" w:hAnsi="Times New Roman" w:cs="Times New Roman"/>
-          <w:color w:val="auto"/>
-          <w:szCs w:val="20"/>
-          <w:lang w:val="en-IN" w:eastAsia="en-IN"/>
-        </w:rPr>
-        <w:t xml:space="preserve">, achieving a fertility score of </w:t>
-      </w:r>
-      <w:r>
-        <w:rPr>
-          <w:rFonts w:ascii="Times New Roman" w:eastAsia="Times New Roman" w:hAnsi="Times New Roman" w:cs="Times New Roman"/>
-          <w:b/>
-          <w:bCs/>
-          <w:color w:val="auto"/>
-          <w:szCs w:val="20"/>
-          <w:lang w:val="en-IN" w:eastAsia="en-IN"/>
-        </w:rPr>
-        <w:t>1.5</w:t>
-      </w:r>
-      <w:r>
-        <w:rPr>
-          <w:rFonts w:ascii="Times New Roman" w:eastAsia="Times New Roman" w:hAnsi="Times New Roman" w:cs="Times New Roman"/>
-          <w:color w:val="auto"/>
-          <w:szCs w:val="20"/>
-          <w:lang w:val="en-IN" w:eastAsia="en-IN"/>
-        </w:rPr>
-        <w:t xml:space="preserve"> for English and </w:t>
-      </w:r>
-      <w:r>
-        <w:rPr>
-          <w:rFonts w:ascii="Times New Roman" w:eastAsia="Times New Roman" w:hAnsi="Times New Roman" w:cs="Times New Roman"/>
-          <w:b/>
-          <w:bCs/>
-          <w:color w:val="auto"/>
-          <w:szCs w:val="20"/>
-          <w:lang w:val="en-IN" w:eastAsia="en-IN"/>
-        </w:rPr>
-        <w:t>&lt;</w:t>
-      </w:r>
-      <w:r>
-        <w:rPr>
-          <w:rFonts w:ascii="Times New Roman" w:eastAsia="Times New Roman" w:hAnsi="Times New Roman" w:cs="Times New Roman"/>
-          <w:b/>
-          <w:bCs/>
-          <w:color w:val="auto"/>
-          <w:szCs w:val="20"/>
-          <w:lang w:val="en-IN" w:eastAsia="en-IN"/>
-        </w:rPr>
-        <w:t xml:space="preserve"> </w:t>
-      </w:r>
-      <w:r>
-        <w:rPr>
-          <w:rFonts w:ascii="Times New Roman" w:eastAsia="Times New Roman" w:hAnsi="Times New Roman" w:cs="Times New Roman"/>
-          <w:b/>
-          <w:bCs/>
-          <w:color w:val="auto"/>
-          <w:szCs w:val="20"/>
-          <w:lang w:val="en-IN" w:eastAsia="en-IN"/>
-        </w:rPr>
-        <w:t>2</w:t>
-      </w:r>
-      <w:r>
-        <w:rPr>
-          <w:rFonts w:ascii="Times New Roman" w:eastAsia="Times New Roman" w:hAnsi="Times New Roman" w:cs="Times New Roman"/>
-          <w:color w:val="auto"/>
-          <w:szCs w:val="20"/>
-          <w:lang w:val="en-IN" w:eastAsia="en-IN"/>
-        </w:rPr>
-        <w:t xml:space="preserve"> for Indic languages</w:t>
-      </w:r>
-      <w:r>
-        <w:rPr>
-          <w:rFonts w:ascii="Times New Roman" w:eastAsia="Times New Roman" w:hAnsi="Times New Roman" w:cs="Times New Roman"/>
-          <w:color w:val="auto"/>
-          <w:szCs w:val="20"/>
-          <w:lang w:val="en-IN" w:eastAsia="en-IN"/>
-        </w:rPr>
-        <w:t xml:space="preserve"> [</w:t>
-      </w:r>
-      <w:hyperlink r:id="rId13" w:history="1">
-        <w:r>
-          <w:rPr>
-            <w:rStyle w:val="Hyperlink"/>
-            <w:rFonts w:ascii="Times New Roman" w:eastAsia="Times New Roman" w:hAnsi="Times New Roman" w:cs="Times New Roman"/>
-            <w:szCs w:val="20"/>
-            <w:lang w:val="en-IN" w:eastAsia="en-IN"/>
-          </w:rPr>
-          <w:t>Reference</w:t>
-        </w:r>
-      </w:hyperlink>
-      <w:r>
-        <w:rPr>
-          <w:rFonts w:ascii="Times New Roman" w:eastAsia="Times New Roman" w:hAnsi="Times New Roman" w:cs="Times New Roman"/>
-          <w:color w:val="auto"/>
-          <w:szCs w:val="20"/>
-          <w:lang w:val="en-IN" w:eastAsia="en-IN"/>
-        </w:rPr>
-        <w:t>]</w:t>
-      </w:r>
-    </w:p>
-    <w:p>
-      <w:pPr>
-        <w:spacing w:before="80" w:after="0"/>
-        <w:rPr>
-          <w:rFonts w:ascii="Times New Roman" w:eastAsia="Times New Roman" w:hAnsi="Times New Roman" w:cs="Times New Roman"/>
-          <w:b/>
-          <w:sz w:val="20"/>
-          <w:szCs w:val="20"/>
-        </w:rPr>
-      </w:pPr>
-      <w:r>
-        <w:rPr>
-          <w:rFonts w:ascii="Times New Roman" w:eastAsia="Times New Roman" w:hAnsi="Times New Roman" w:cs="Times New Roman"/>
-          <w:b/>
-          <w:sz w:val="21"/>
-          <w:szCs w:val="21"/>
-        </w:rPr>
-        <w:t>Data Scientist</w:t>
-      </w:r>
-      <w:r>
-        <w:rPr>
-          <w:rFonts w:ascii="Times New Roman" w:eastAsia="Times New Roman" w:hAnsi="Times New Roman" w:cs="Times New Roman"/>
-          <w:b/>
-          <w:sz w:val="21"/>
-          <w:szCs w:val="21"/>
-        </w:rPr>
-        <w:t xml:space="preserve"> - 1</w:t>
-      </w:r>
-      <w:r>
-        <w:rPr>
-          <w:rFonts w:ascii="Times New Roman" w:eastAsia="Times New Roman" w:hAnsi="Times New Roman" w:cs="Times New Roman"/>
-          <w:b/>
-          <w:sz w:val="21"/>
-          <w:szCs w:val="21"/>
-        </w:rPr>
-        <w:t xml:space="preserve">, </w:t>
-      </w:r>
-      <w:r>
-        <w:rPr>
-          <w:rFonts w:ascii="Times New Roman" w:eastAsia="Times New Roman" w:hAnsi="Times New Roman" w:cs="Times New Roman"/>
-          <w:b/>
-          <w:sz w:val="21"/>
-          <w:szCs w:val="21"/>
-        </w:rPr>
-        <w:t>Ola Cabs</w:t>
-      </w:r>
-      <w:r>
-        <w:rPr>
-          <w:rFonts w:ascii="Times New Roman" w:eastAsia="Times New Roman" w:hAnsi="Times New Roman" w:cs="Times New Roman"/>
-          <w:b/>
-          <w:sz w:val="21"/>
-          <w:szCs w:val="21"/>
-        </w:rPr>
-        <w:t>,</w:t>
-      </w:r>
-      <w:r>
-        <w:rPr>
-          <w:rFonts w:ascii="Times New Roman" w:eastAsia="Times New Roman" w:hAnsi="Times New Roman" w:cs="Times New Roman"/>
-          <w:b/>
-          <w:sz w:val="21"/>
-          <w:szCs w:val="21"/>
-        </w:rPr>
-        <w:t xml:space="preserve"> Bengaluru, KA, </w:t>
-      </w:r>
-      <w:r>
-        <w:rPr>
-          <w:rFonts w:ascii="Times New Roman" w:eastAsia="Times New Roman" w:hAnsi="Times New Roman" w:cs="Times New Roman"/>
-          <w:b/>
-          <w:sz w:val="21"/>
-          <w:szCs w:val="21"/>
-        </w:rPr>
-        <w:t xml:space="preserve">India </w:t>
-      </w:r>
-      <w:r>
-        <w:rPr>
-          <w:rFonts w:ascii="Times New Roman" w:eastAsia="Times New Roman" w:hAnsi="Times New Roman" w:cs="Times New Roman"/>
-          <w:b/>
-          <w:sz w:val="21"/>
-          <w:szCs w:val="21"/>
-        </w:rPr>
-        <w:tab/>
-      </w:r>
-      <w:r>
-        <w:rPr>
-          <w:rFonts w:ascii="Times New Roman" w:eastAsia="Times New Roman" w:hAnsi="Times New Roman" w:cs="Times New Roman"/>
-          <w:b/>
-          <w:sz w:val="21"/>
-          <w:szCs w:val="21"/>
-        </w:rPr>
-        <w:tab/>
-      </w:r>
-      <w:r>
-        <w:rPr>
-          <w:rFonts w:ascii="Times New Roman" w:eastAsia="Times New Roman" w:hAnsi="Times New Roman" w:cs="Times New Roman"/>
-          <w:b/>
-          <w:sz w:val="21"/>
-          <w:szCs w:val="21"/>
-        </w:rPr>
-        <w:tab/>
-      </w:r>
-      <w:r>
-        <w:rPr>
-          <w:rFonts w:ascii="Times New Roman" w:eastAsia="Times New Roman" w:hAnsi="Times New Roman" w:cs="Times New Roman"/>
-          <w:b/>
-          <w:sz w:val="21"/>
-          <w:szCs w:val="21"/>
-        </w:rPr>
-        <w:tab/>
-      </w:r>
-      <w:r>
-        <w:rPr>
-          <w:rFonts w:ascii="Times New Roman" w:eastAsia="Times New Roman" w:hAnsi="Times New Roman" w:cs="Times New Roman"/>
-          <w:b/>
-          <w:sz w:val="21"/>
-          <w:szCs w:val="21"/>
-        </w:rPr>
-        <w:tab/>
-      </w:r>
-      <w:r>
-        <w:rPr>
-          <w:rFonts w:ascii="Times New Roman" w:eastAsia="Times New Roman" w:hAnsi="Times New Roman" w:cs="Times New Roman"/>
-          <w:b/>
-          <w:sz w:val="21"/>
-          <w:szCs w:val="21"/>
-        </w:rPr>
-        <w:t xml:space="preserve">         </w:t>
-      </w:r>
-      <w:r>
-        <w:rPr>
-          <w:rFonts w:ascii="Times New Roman" w:eastAsia="Times New Roman" w:hAnsi="Times New Roman" w:cs="Times New Roman"/>
-          <w:b/>
-          <w:sz w:val="21"/>
-          <w:szCs w:val="21"/>
-        </w:rPr>
-        <w:t>July 2022 - June 2023</w:t>
-      </w:r>
-    </w:p>
-    <w:p>
-      <w:pPr>
-        <w:pStyle w:val="ListParagraph"/>
-        <w:numPr>
-          <w:ilvl w:val="0"/>
-          <w:numId w:val="13"/>
-        </w:numPr>
-        <w:rPr>
-          <w:rFonts w:ascii="Times New Roman" w:eastAsia="Times New Roman" w:hAnsi="Times New Roman" w:cs="Times New Roman"/>
-          <w:color w:val="000000"/>
-          <w:szCs w:val="20"/>
-        </w:rPr>
-      </w:pPr>
-      <w:r>
-        <w:rPr>
-          <w:rFonts w:ascii="Times New Roman" w:eastAsia="Times New Roman" w:hAnsi="Times New Roman" w:cs="Times New Roman"/>
-          <w:b/>
-          <w:bCs/>
-          <w:color w:val="000000"/>
-          <w:szCs w:val="20"/>
-        </w:rPr>
-        <w:t>SFT &amp; LLM Fine-Tuning</w:t>
-      </w:r>
-      <w:r>
-        <w:rPr>
-          <w:rFonts w:ascii="Times New Roman" w:eastAsia="Times New Roman" w:hAnsi="Times New Roman" w:cs="Times New Roman"/>
-          <w:color w:val="000000"/>
-          <w:szCs w:val="20"/>
-        </w:rPr>
-        <w:t xml:space="preserve">: </w:t>
-      </w:r>
-      <w:r>
-        <w:rPr>
-          <w:rFonts w:ascii="Times New Roman" w:eastAsia="Times New Roman" w:hAnsi="Times New Roman" w:cs="Times New Roman"/>
-          <w:color w:val="000000"/>
-          <w:szCs w:val="20"/>
-        </w:rPr>
-        <w:t xml:space="preserve">Led SFT experiments </w:t>
-      </w:r>
-      <w:r>
-        <w:rPr>
-          <w:rFonts w:ascii="Times New Roman" w:eastAsia="Times New Roman" w:hAnsi="Times New Roman" w:cs="Times New Roman"/>
-          <w:color w:val="000000"/>
-          <w:szCs w:val="20"/>
-        </w:rPr>
-        <w:t>using</w:t>
-      </w:r>
-      <w:r>
-        <w:rPr>
-          <w:rFonts w:ascii="Times New Roman" w:eastAsia="Times New Roman" w:hAnsi="Times New Roman" w:cs="Times New Roman"/>
-          <w:color w:val="000000"/>
-          <w:szCs w:val="20"/>
-        </w:rPr>
-        <w:t xml:space="preserve"> </w:t>
-      </w:r>
-      <w:r>
-        <w:rPr>
-          <w:rFonts w:ascii="Times New Roman" w:eastAsia="Times New Roman" w:hAnsi="Times New Roman" w:cs="Times New Roman"/>
-          <w:b/>
-          <w:bCs/>
-          <w:color w:val="000000"/>
-          <w:szCs w:val="20"/>
-        </w:rPr>
-        <w:t>DeepSpeed ZERO-3</w:t>
-      </w:r>
-      <w:r>
-        <w:rPr>
-          <w:rFonts w:ascii="Times New Roman" w:eastAsia="Times New Roman" w:hAnsi="Times New Roman" w:cs="Times New Roman"/>
-          <w:color w:val="000000"/>
-          <w:szCs w:val="20"/>
-        </w:rPr>
-        <w:t xml:space="preserve"> </w:t>
-      </w:r>
-      <w:r>
-        <w:rPr>
-          <w:rFonts w:ascii="Times New Roman" w:eastAsia="Times New Roman" w:hAnsi="Times New Roman" w:cs="Times New Roman"/>
-          <w:color w:val="000000"/>
-          <w:szCs w:val="20"/>
-        </w:rPr>
-        <w:t>on</w:t>
-      </w:r>
-      <w:r>
-        <w:rPr>
-          <w:rFonts w:ascii="Times New Roman" w:eastAsia="Times New Roman" w:hAnsi="Times New Roman" w:cs="Times New Roman"/>
-          <w:color w:val="000000"/>
-          <w:szCs w:val="20"/>
-        </w:rPr>
-        <w:t xml:space="preserve"> various</w:t>
-      </w:r>
-      <w:r>
-        <w:rPr>
-          <w:rFonts w:ascii="Times New Roman" w:eastAsia="Times New Roman" w:hAnsi="Times New Roman" w:cs="Times New Roman"/>
-          <w:color w:val="000000"/>
-          <w:szCs w:val="20"/>
-        </w:rPr>
-        <w:t xml:space="preserve"> LLMs </w:t>
-      </w:r>
-      <w:r>
-        <w:rPr>
-          <w:rFonts w:ascii="Times New Roman" w:eastAsia="Times New Roman" w:hAnsi="Times New Roman" w:cs="Times New Roman"/>
-          <w:color w:val="000000"/>
-          <w:szCs w:val="20"/>
-        </w:rPr>
-        <w:t>for customer care automation</w:t>
-      </w:r>
-    </w:p>
-    <w:p>
-      <w:pPr>
-        <w:pStyle w:val="ListParagraph"/>
-        <w:numPr>
-          <w:ilvl w:val="0"/>
-          <w:numId w:val="13"/>
-        </w:numPr>
-        <w:rPr>
-          <w:rFonts w:ascii="Times New Roman" w:eastAsia="Times New Roman" w:hAnsi="Times New Roman" w:cs="Times New Roman"/>
-          <w:color w:val="000000"/>
-          <w:szCs w:val="20"/>
-        </w:rPr>
-      </w:pPr>
-      <w:r>
-        <w:rPr>
-          <w:rFonts w:ascii="Times New Roman" w:eastAsia="Times New Roman" w:hAnsi="Times New Roman" w:cs="Times New Roman"/>
-          <w:b/>
-          <w:bCs/>
-          <w:color w:val="000000"/>
-          <w:szCs w:val="20"/>
-        </w:rPr>
-        <w:t>Cell Defect Detection</w:t>
-      </w:r>
-      <w:r>
-        <w:rPr>
-          <w:rFonts w:ascii="Times New Roman" w:eastAsia="Times New Roman" w:hAnsi="Times New Roman" w:cs="Times New Roman"/>
-          <w:color w:val="000000"/>
-          <w:szCs w:val="20"/>
-        </w:rPr>
-        <w:t>: Built a detection system with a custom</w:t>
-      </w:r>
-      <w:r>
-        <w:rPr>
-          <w:rFonts w:ascii="Times New Roman" w:eastAsia="Times New Roman" w:hAnsi="Times New Roman" w:cs="Times New Roman"/>
-          <w:color w:val="000000"/>
-          <w:szCs w:val="20"/>
-        </w:rPr>
-        <w:t xml:space="preserve"> model with</w:t>
-      </w:r>
-      <w:r>
-        <w:rPr>
-          <w:rFonts w:ascii="Times New Roman" w:eastAsia="Times New Roman" w:hAnsi="Times New Roman" w:cs="Times New Roman"/>
-          <w:color w:val="000000"/>
-          <w:szCs w:val="20"/>
-        </w:rPr>
-        <w:t xml:space="preserve"> </w:t>
-      </w:r>
-      <w:r>
-        <w:rPr>
-          <w:rFonts w:ascii="Times New Roman" w:eastAsia="Times New Roman" w:hAnsi="Times New Roman" w:cs="Times New Roman"/>
-          <w:b/>
-          <w:bCs/>
-          <w:color w:val="000000"/>
-          <w:szCs w:val="20"/>
-        </w:rPr>
-        <w:t>ResNet</w:t>
-      </w:r>
-      <w:r>
-        <w:rPr>
-          <w:rFonts w:ascii="Times New Roman" w:eastAsia="Times New Roman" w:hAnsi="Times New Roman" w:cs="Times New Roman"/>
-          <w:color w:val="000000"/>
-          <w:szCs w:val="20"/>
-        </w:rPr>
-        <w:t xml:space="preserve"> architecture achieving </w:t>
-      </w:r>
-      <w:r>
-        <w:rPr>
-          <w:rFonts w:ascii="Times New Roman" w:eastAsia="Times New Roman" w:hAnsi="Times New Roman" w:cs="Times New Roman"/>
-          <w:b/>
-          <w:bCs/>
-          <w:color w:val="000000"/>
-          <w:szCs w:val="20"/>
-        </w:rPr>
-        <w:t xml:space="preserve">95% </w:t>
-      </w:r>
-      <w:r>
-        <w:rPr>
-          <w:rFonts w:ascii="Times New Roman" w:eastAsia="Times New Roman" w:hAnsi="Times New Roman" w:cs="Times New Roman"/>
-          <w:color w:val="000000"/>
-          <w:szCs w:val="20"/>
-        </w:rPr>
-        <w:t>accuracy</w:t>
-      </w:r>
-    </w:p>
-    <w:p>
-      <w:pPr>
-        <w:pStyle w:val="ListParagraph"/>
-        <w:numPr>
-          <w:ilvl w:val="0"/>
-          <w:numId w:val="13"/>
-        </w:numPr>
-        <w:rPr>
-          <w:rFonts w:ascii="Times New Roman" w:eastAsia="Times New Roman" w:hAnsi="Times New Roman" w:cs="Times New Roman"/>
           <w:color w:val="000000"/>
           <w:szCs w:val="20"/>
         </w:rPr>
@@ -1860,8 +2155,33 @@
           <w:sz w:val="20"/>
           <w:szCs w:val="20"/>
         </w:rPr>
-        <w:t xml:space="preserve">Kallappa, A. et al. (2025). Krutrim LLM: Multilingual Foundational Model for over a Billion People. </w:t>
-      </w:r>
+        <w:t xml:space="preserve">Kallappa, A. et al. (2025). </w:t>
+      </w:r>
+      <w:proofErr w:type="spellStart"/>
+      <w:r>
+        <w:rPr>
+          <w:rFonts w:ascii="Times New Roman" w:eastAsia="Times New Roman" w:hAnsi="Times New Roman" w:cs="Times New Roman"/>
+          <w:b/>
+          <w:bCs/>
+          <w:color w:val="000000"/>
+          <w:sz w:val="20"/>
+          <w:szCs w:val="20"/>
+        </w:rPr>
+        <w:t>Krutrim</w:t>
+      </w:r>
+      <w:proofErr w:type="spellEnd"/>
+      <w:r>
+        <w:rPr>
+          <w:rFonts w:ascii="Times New Roman" w:eastAsia="Times New Roman" w:hAnsi="Times New Roman" w:cs="Times New Roman"/>
+          <w:b/>
+          <w:bCs/>
+          <w:color w:val="000000"/>
+          <w:sz w:val="20"/>
+          <w:szCs w:val="20"/>
+        </w:rPr>
+        <w:t xml:space="preserve"> LLM: Multilingual Foundational Model for over a Billion People. </w:t>
+      </w:r>
+      <w:proofErr w:type="spellStart"/>
       <w:r>
         <w:rPr>
           <w:rFonts w:ascii="Times New Roman" w:eastAsia="Times New Roman" w:hAnsi="Times New Roman" w:cs="Times New Roman"/>
@@ -1873,7 +2193,21 @@
           <w:sz w:val="20"/>
           <w:szCs w:val="20"/>
         </w:rPr>
-        <w:t>arXiv Preprint</w:t>
+        <w:t>arXiv</w:t>
+      </w:r>
+      <w:proofErr w:type="spellEnd"/>
+      <w:r>
+        <w:rPr>
+          <w:rFonts w:ascii="Times New Roman" w:eastAsia="Times New Roman" w:hAnsi="Times New Roman" w:cs="Times New Roman"/>
+          <w:b/>
+          <w:bCs/>
+          <w:i/>
+          <w:iCs/>
+          <w:color w:val="000000"/>
+          <w:sz w:val="20"/>
+          <w:szCs w:val="20"/>
+        </w:rPr>
+        <w:t xml:space="preserve"> Preprint</w:t>
       </w:r>
       <w:r>
         <w:rPr>
@@ -1886,7 +2220,7 @@
         </w:rPr>
         <w:t xml:space="preserve">, </w:t>
       </w:r>
-      <w:hyperlink r:id="rId14" w:tgtFrame="_new" w:history="1">
+      <w:hyperlink r:id="rId12" w:tgtFrame="_new" w:history="1">
         <w:r>
           <w:rPr>
             <w:rStyle w:val="Hyperlink"/>
@@ -1919,7 +2253,7 @@
         </w:rPr>
         <w:t xml:space="preserve">Kallappa, A., Nagar, S., &amp; Varma, G. (2023). </w:t>
       </w:r>
-      <w:hyperlink r:id="rId15" w:tgtFrame="_new" w:history="1">
+      <w:hyperlink r:id="rId13" w:tgtFrame="_new" w:history="1">
         <w:r>
           <w:rPr>
             <w:rStyle w:val="Hyperlink"/>
@@ -1972,16 +2306,29 @@
           <w:szCs w:val="20"/>
         </w:rPr>
       </w:pPr>
-      <w:r>
-        <w:rPr>
-          <w:rFonts w:ascii="Times New Roman" w:eastAsia="Times New Roman" w:hAnsi="Times New Roman" w:cs="Times New Roman"/>
-          <w:b/>
-          <w:bCs/>
-          <w:color w:val="000000"/>
-          <w:sz w:val="20"/>
-          <w:szCs w:val="20"/>
-        </w:rPr>
-        <w:t>BharatBench: Comprehensive Multilingual Multimodal Evaluations of Foundation AI models for Indian Languages</w:t>
+      <w:proofErr w:type="spellStart"/>
+      <w:r>
+        <w:rPr>
+          <w:rFonts w:ascii="Times New Roman" w:eastAsia="Times New Roman" w:hAnsi="Times New Roman" w:cs="Times New Roman"/>
+          <w:b/>
+          <w:bCs/>
+          <w:color w:val="000000"/>
+          <w:sz w:val="20"/>
+          <w:szCs w:val="20"/>
+        </w:rPr>
+        <w:t>BharatBench</w:t>
+      </w:r>
+      <w:proofErr w:type="spellEnd"/>
+      <w:r>
+        <w:rPr>
+          <w:rFonts w:ascii="Times New Roman" w:eastAsia="Times New Roman" w:hAnsi="Times New Roman" w:cs="Times New Roman"/>
+          <w:b/>
+          <w:bCs/>
+          <w:color w:val="000000"/>
+          <w:sz w:val="20"/>
+          <w:szCs w:val="20"/>
+        </w:rPr>
+        <w:t>: Comprehensive Multilingual Multimodal Evaluations of Foundation AI models for Indian Languages</w:t>
       </w:r>
       <w:r>
         <w:rPr>
@@ -2010,7 +2357,27 @@
           <w:sz w:val="20"/>
           <w:szCs w:val="20"/>
         </w:rPr>
-        <w:t xml:space="preserve">. [KrutrimAI Team] </w:t>
+        <w:t>. [</w:t>
+      </w:r>
+      <w:proofErr w:type="spellStart"/>
+      <w:r>
+        <w:rPr>
+          <w:rFonts w:ascii="Times New Roman" w:eastAsia="Times New Roman" w:hAnsi="Times New Roman" w:cs="Times New Roman"/>
+          <w:color w:val="000000"/>
+          <w:sz w:val="20"/>
+          <w:szCs w:val="20"/>
+        </w:rPr>
+        <w:t>KrutrimAI</w:t>
+      </w:r>
+      <w:proofErr w:type="spellEnd"/>
+      <w:r>
+        <w:rPr>
+          <w:rFonts w:ascii="Times New Roman" w:eastAsia="Times New Roman" w:hAnsi="Times New Roman" w:cs="Times New Roman"/>
+          <w:color w:val="000000"/>
+          <w:sz w:val="20"/>
+          <w:szCs w:val="20"/>
+        </w:rPr>
+        <w:t xml:space="preserve"> Team] </w:t>
       </w:r>
       <w:r>
         <w:rPr>
@@ -2030,7 +2397,8 @@
         </w:rPr>
         <w:t xml:space="preserve">vailable at: </w:t>
       </w:r>
-      <w:hyperlink r:id="rId16" w:tgtFrame="_new" w:history="1">
+      <w:hyperlink r:id="rId14" w:tgtFrame="_new" w:history="1">
+        <w:proofErr w:type="spellStart"/>
         <w:r>
           <w:rPr>
             <w:rStyle w:val="Hyperlink"/>
@@ -2038,7 +2406,17 @@
             <w:sz w:val="20"/>
             <w:szCs w:val="20"/>
           </w:rPr>
-          <w:t>BharatBench Report</w:t>
+          <w:t>BharatBench</w:t>
+        </w:r>
+        <w:proofErr w:type="spellEnd"/>
+        <w:r>
+          <w:rPr>
+            <w:rStyle w:val="Hyperlink"/>
+            <w:rFonts w:ascii="Times New Roman" w:eastAsia="Times New Roman" w:hAnsi="Times New Roman" w:cs="Times New Roman"/>
+            <w:sz w:val="20"/>
+            <w:szCs w:val="20"/>
+          </w:rPr>
+          <w:t xml:space="preserve"> Report</w:t>
         </w:r>
       </w:hyperlink>
     </w:p>
@@ -2365,7 +2743,47 @@
           <w:sz w:val="20"/>
           <w:szCs w:val="20"/>
         </w:rPr>
-        <w:t>B V Bhoomaraddi College Of Engineering &amp;</w:t>
+        <w:t xml:space="preserve">B V </w:t>
+      </w:r>
+      <w:proofErr w:type="spellStart"/>
+      <w:r>
+        <w:rPr>
+          <w:rFonts w:ascii="Times New Roman" w:eastAsia="Times New Roman" w:hAnsi="Times New Roman" w:cs="Times New Roman"/>
+          <w:bCs/>
+          <w:sz w:val="20"/>
+          <w:szCs w:val="20"/>
+        </w:rPr>
+        <w:t>Bhoomaraddi</w:t>
+      </w:r>
+      <w:proofErr w:type="spellEnd"/>
+      <w:r>
+        <w:rPr>
+          <w:rFonts w:ascii="Times New Roman" w:eastAsia="Times New Roman" w:hAnsi="Times New Roman" w:cs="Times New Roman"/>
+          <w:bCs/>
+          <w:sz w:val="20"/>
+          <w:szCs w:val="20"/>
+        </w:rPr>
+        <w:t xml:space="preserve"> College </w:t>
+      </w:r>
+      <w:proofErr w:type="gramStart"/>
+      <w:r>
+        <w:rPr>
+          <w:rFonts w:ascii="Times New Roman" w:eastAsia="Times New Roman" w:hAnsi="Times New Roman" w:cs="Times New Roman"/>
+          <w:bCs/>
+          <w:sz w:val="20"/>
+          <w:szCs w:val="20"/>
+        </w:rPr>
+        <w:t>Of</w:t>
+      </w:r>
+      <w:proofErr w:type="gramEnd"/>
+      <w:r>
+        <w:rPr>
+          <w:rFonts w:ascii="Times New Roman" w:eastAsia="Times New Roman" w:hAnsi="Times New Roman" w:cs="Times New Roman"/>
+          <w:bCs/>
+          <w:sz w:val="20"/>
+          <w:szCs w:val="20"/>
+        </w:rPr>
+        <w:t xml:space="preserve"> Engineering &amp;</w:t>
       </w:r>
       <w:r>
         <w:rPr>
@@ -2396,7 +2814,7 @@
       </w:r>
     </w:p>
     <w:sectPr>
-      <w:headerReference w:type="default" r:id="rId17"/>
+      <w:headerReference w:type="default" r:id="rId15"/>
       <w:pgSz w:w="11906" w:h="16838"/>
       <w:pgMar w:top="720" w:right="720" w:bottom="720" w:left="720" w:header="0" w:footer="709" w:gutter="0"/>
       <w:pgNumType w:start="1"/>

</xml_diff>